<commit_message>
ADMIN: Evidence Guide and Innovation Showcase prep
</commit_message>
<xml_diff>
--- a/Tools/assignment_maker/word/subjects/Structured Project/AI3&4/rubric.docx
+++ b/Tools/assignment_maker/word/subjects/Structured Project/AI3&4/rubric.docx
@@ -39,7 +39,7 @@
         <w:tblLook w:val="04A0" w:firstRow="1" w:lastRow="0" w:firstColumn="1" w:lastColumn="0" w:noHBand="0" w:noVBand="1"/>
       </w:tblPr>
       <w:tblGrid>
-        <w:gridCol w:w="1528"/>
+        <w:gridCol w:w="1692"/>
         <w:gridCol w:w="4284"/>
         <w:gridCol w:w="794"/>
         <w:gridCol w:w="1132"/>
@@ -53,7 +53,7 @@
         </w:trPr>
         <w:tc>
           <w:tcPr>
-            <w:tcW w:w="1321" w:type="dxa"/>
+            <w:tcW w:w="1692" w:type="dxa"/>
             <w:tcBorders>
               <w:top w:val="single" w:sz="8" w:space="0" w:color="000000"/>
               <w:left w:val="single" w:sz="8" w:space="0" w:color="000000"/>
@@ -226,7 +226,7 @@
         </w:trPr>
         <w:tc>
           <w:tcPr>
-            <w:tcW w:w="1321" w:type="dxa"/>
+            <w:tcW w:w="1692" w:type="dxa"/>
             <w:tcBorders>
               <w:top w:val="single" w:sz="8" w:space="0" w:color="000000"/>
               <w:left w:val="single" w:sz="8" w:space="0" w:color="000000"/>
@@ -465,39 +465,39 @@
         </w:trPr>
         <w:tc>
           <w:tcPr>
-            <w:tcW w:w="1321" w:type="dxa"/>
-            <w:tcBorders>
-              <w:top w:val="single" w:sz="8" w:space="0" w:color="000000"/>
-              <w:left w:val="single" w:sz="8" w:space="0" w:color="000000"/>
-              <w:bottom w:val="single" w:sz="8" w:space="0" w:color="000000"/>
-              <w:right w:val="single" w:sz="8" w:space="0" w:color="000000"/>
-            </w:tcBorders>
-            <w:tcMar>
-              <w:top w:w="100" w:type="dxa"/>
-              <w:left w:w="100" w:type="dxa"/>
-              <w:bottom w:w="100" w:type="dxa"/>
-              <w:right w:w="100" w:type="dxa"/>
-            </w:tcMar>
-            <w:hideMark/>
-          </w:tcPr>
-          <w:p>
-            <w:pPr>
-              <w:rPr>
-                <w:b/>
-                <w:bCs/>
-              </w:rPr>
-            </w:pPr>
-            <w:r>
-              <w:rPr>
-                <w:b/>
-                <w:bCs/>
-              </w:rPr>
-              <w:t xml:space="preserve">Knowledge Item </w:t>
-            </w:r>
-          </w:p>
-          <w:p>
-            <w:r>
-              <w:t>(individual |group)</w:t>
+            <w:tcW w:w="1692" w:type="dxa"/>
+            <w:tcBorders>
+              <w:top w:val="single" w:sz="8" w:space="0" w:color="000000"/>
+              <w:left w:val="single" w:sz="8" w:space="0" w:color="000000"/>
+              <w:bottom w:val="single" w:sz="8" w:space="0" w:color="000000"/>
+              <w:right w:val="single" w:sz="8" w:space="0" w:color="000000"/>
+            </w:tcBorders>
+            <w:tcMar>
+              <w:top w:w="100" w:type="dxa"/>
+              <w:left w:w="100" w:type="dxa"/>
+              <w:bottom w:w="100" w:type="dxa"/>
+              <w:right w:w="100" w:type="dxa"/>
+            </w:tcMar>
+            <w:hideMark/>
+          </w:tcPr>
+          <w:p>
+            <w:pPr>
+              <w:rPr>
+                <w:b/>
+                <w:bCs/>
+              </w:rPr>
+            </w:pPr>
+            <w:r>
+              <w:rPr>
+                <w:b/>
+                <w:bCs/>
+              </w:rPr>
+              <w:t>Project Evidence</w:t>
+            </w:r>
+          </w:p>
+          <w:p>
+            <w:r>
+              <w:t>(individual)</w:t>
             </w:r>
           </w:p>
         </w:tc>
@@ -520,13 +520,30 @@
           </w:tcPr>
           <w:p>
             <w:r>
-              <w:t>Task description</w:t>
-            </w:r>
-          </w:p>
-          <w:p/>
-          <w:p>
-            <w:r>
-              <w:t>Evidence for knowledge, comprehension, and application may include:</w:t>
+              <w:t xml:space="preserve">You have submitted </w:t>
+            </w:r>
+            <w:r>
+              <w:rPr>
+                <w:b/>
+                <w:bCs/>
+              </w:rPr>
+              <w:t xml:space="preserve">evidence of your project work </w:t>
+            </w:r>
+            <w:r>
+              <w:t>during Term 4</w:t>
+            </w:r>
+            <w:r>
+              <w:t xml:space="preserve">. This work is expected to be indicitive of your overall worklevel and </w:t>
+            </w:r>
+            <w:r>
+              <w:rPr>
+                <w:b/>
+                <w:bCs/>
+              </w:rPr>
+              <w:t>highlights the major outputs</w:t>
+            </w:r>
+            <w:r>
+              <w:t xml:space="preserve"> of the journey of learning. </w:t>
             </w:r>
           </w:p>
           <w:p/>
@@ -535,24 +552,11 @@
               <w:pStyle w:val="ListParagraph"/>
               <w:numPr>
                 <w:ilvl w:val="0"/>
-                <w:numId w:val="4"/>
+                <w:numId w:val="8"/>
               </w:numPr>
             </w:pPr>
             <w:r>
-              <w:rPr>
-                <w:b/>
-                <w:bCs/>
-              </w:rPr>
-              <w:t>Knowledge</w:t>
-            </w:r>
-            <w:r>
-              <w:t xml:space="preserve">: Your evidence highlights that you </w:t>
-            </w:r>
-            <w:r>
-              <w:t>recall</w:t>
-            </w:r>
-            <w:r>
-              <w:t xml:space="preserve"> and list relevant terms in your learning. It may tell a story to the reader (the teacher) or state the conditions of your learning.</w:t>
+              <w:t>Iterative design documentation</w:t>
             </w:r>
           </w:p>
           <w:p>
@@ -560,30 +564,11 @@
               <w:pStyle w:val="ListParagraph"/>
               <w:numPr>
                 <w:ilvl w:val="0"/>
-                <w:numId w:val="4"/>
+                <w:numId w:val="8"/>
               </w:numPr>
             </w:pPr>
             <w:r>
-              <w:rPr>
-                <w:b/>
-                <w:bCs/>
-              </w:rPr>
-              <w:t>Comprehension</w:t>
-            </w:r>
-            <w:r>
-              <w:t xml:space="preserve">: Your evidence highlights that you can identify </w:t>
-            </w:r>
-            <w:r>
-              <w:t>critical</w:t>
-            </w:r>
-            <w:r>
-              <w:t xml:space="preserve"> aspects of your learning or explain</w:t>
-            </w:r>
-            <w:r>
-              <w:t xml:space="preserve"> what you've done to the author</w:t>
-            </w:r>
-            <w:r>
-              <w:t>.</w:t>
+              <w:t>Evidence of product technical development (code) over time to the final product</w:t>
             </w:r>
           </w:p>
           <w:p>
@@ -591,20 +576,14 @@
               <w:pStyle w:val="ListParagraph"/>
               <w:numPr>
                 <w:ilvl w:val="0"/>
-                <w:numId w:val="4"/>
+                <w:numId w:val="8"/>
               </w:numPr>
             </w:pPr>
             <w:r>
-              <w:rPr>
-                <w:b/>
-                <w:bCs/>
-              </w:rPr>
-              <w:t>Application</w:t>
-            </w:r>
-            <w:r>
-              <w:t>: It is clear from your evidence that you constructed a complete submission</w:t>
-            </w:r>
-          </w:p>
+              <w:t>Video of as complete as it gets solution</w:t>
+            </w:r>
+          </w:p>
+          <w:p/>
         </w:tc>
         <w:tc>
           <w:tcPr>
@@ -624,6 +603,34 @@
             <w:vAlign w:val="center"/>
             <w:hideMark/>
           </w:tcPr>
+          <w:p>
+            <w:pPr>
+              <w:jc w:val="center"/>
+              <w:rPr>
+                <w:rFonts w:eastAsia="Calibri"/>
+              </w:rPr>
+            </w:pPr>
+            <w:r>
+              <w:rPr>
+                <w:rFonts w:eastAsia="Calibri"/>
+              </w:rPr>
+              <w:t>2</w:t>
+            </w:r>
+          </w:p>
+          <w:p>
+            <w:pPr>
+              <w:jc w:val="center"/>
+              <w:rPr>
+                <w:rFonts w:eastAsia="Calibri"/>
+              </w:rPr>
+            </w:pPr>
+            <w:r>
+              <w:rPr>
+                <w:rFonts w:eastAsia="Calibri"/>
+              </w:rPr>
+              <w:t>2</w:t>
+            </w:r>
+          </w:p>
           <w:p>
             <w:pPr>
               <w:jc w:val="center"/>
@@ -675,6 +682,22 @@
               <w:t>__/2</w:t>
             </w:r>
           </w:p>
+          <w:p>
+            <w:pPr>
+              <w:jc w:val="center"/>
+            </w:pPr>
+            <w:r>
+              <w:t>__/2</w:t>
+            </w:r>
+          </w:p>
+          <w:p>
+            <w:pPr>
+              <w:jc w:val="center"/>
+            </w:pPr>
+            <w:r>
+              <w:t>__/2</w:t>
+            </w:r>
+          </w:p>
         </w:tc>
         <w:tc>
           <w:tcPr>
@@ -695,6 +718,22 @@
               <w:t>__/2</w:t>
             </w:r>
           </w:p>
+          <w:p>
+            <w:pPr>
+              <w:jc w:val="center"/>
+            </w:pPr>
+            <w:r>
+              <w:t>__/2</w:t>
+            </w:r>
+          </w:p>
+          <w:p>
+            <w:pPr>
+              <w:jc w:val="center"/>
+            </w:pPr>
+            <w:r>
+              <w:t>__/2</w:t>
+            </w:r>
+          </w:p>
         </w:tc>
         <w:tc>
           <w:tcPr>
@@ -719,7 +758,10 @@
               <w:jc w:val="center"/>
             </w:pPr>
             <w:r>
-              <w:t>A x2</w:t>
+              <w:t xml:space="preserve">A </w:t>
+            </w:r>
+            <w:r>
+              <w:t>x2</w:t>
             </w:r>
           </w:p>
           <w:p>
@@ -760,14 +802,20 @@
               <w:t>A __/</w:t>
             </w:r>
             <w:r>
-              <w:t xml:space="preserve"> XX</w:t>
+              <w:t xml:space="preserve"> </w:t>
+            </w:r>
+            <w:r>
+              <w:t>12</w:t>
             </w:r>
             <w:r>
               <w:br/>
               <w:t>T __/</w:t>
             </w:r>
             <w:r>
-              <w:t xml:space="preserve"> XX</w:t>
+              <w:t xml:space="preserve"> </w:t>
+            </w:r>
+            <w:r>
+              <w:t xml:space="preserve">  6</w:t>
             </w:r>
           </w:p>
         </w:tc>
@@ -779,39 +827,44 @@
         </w:trPr>
         <w:tc>
           <w:tcPr>
-            <w:tcW w:w="1321" w:type="dxa"/>
-            <w:tcBorders>
-              <w:top w:val="single" w:sz="8" w:space="0" w:color="000000"/>
-              <w:left w:val="single" w:sz="8" w:space="0" w:color="000000"/>
-              <w:bottom w:val="single" w:sz="8" w:space="0" w:color="000000"/>
-              <w:right w:val="single" w:sz="8" w:space="0" w:color="000000"/>
-            </w:tcBorders>
-            <w:tcMar>
-              <w:top w:w="100" w:type="dxa"/>
-              <w:left w:w="100" w:type="dxa"/>
-              <w:bottom w:w="100" w:type="dxa"/>
-              <w:right w:w="100" w:type="dxa"/>
-            </w:tcMar>
-            <w:hideMark/>
-          </w:tcPr>
-          <w:p>
-            <w:pPr>
-              <w:rPr>
-                <w:b/>
-                <w:bCs/>
-              </w:rPr>
-            </w:pPr>
-            <w:r>
-              <w:rPr>
-                <w:b/>
-                <w:bCs/>
-              </w:rPr>
-              <w:t xml:space="preserve">Knowledge Item </w:t>
-            </w:r>
-          </w:p>
-          <w:p>
-            <w:r>
-              <w:t>(individual |group)</w:t>
+            <w:tcW w:w="1692" w:type="dxa"/>
+            <w:tcBorders>
+              <w:top w:val="single" w:sz="8" w:space="0" w:color="000000"/>
+              <w:left w:val="single" w:sz="8" w:space="0" w:color="000000"/>
+              <w:bottom w:val="single" w:sz="8" w:space="0" w:color="000000"/>
+              <w:right w:val="single" w:sz="8" w:space="0" w:color="000000"/>
+            </w:tcBorders>
+            <w:tcMar>
+              <w:top w:w="100" w:type="dxa"/>
+              <w:left w:w="100" w:type="dxa"/>
+              <w:bottom w:w="100" w:type="dxa"/>
+              <w:right w:w="100" w:type="dxa"/>
+            </w:tcMar>
+          </w:tcPr>
+          <w:p>
+            <w:pPr>
+              <w:rPr>
+                <w:b/>
+                <w:bCs/>
+              </w:rPr>
+            </w:pPr>
+            <w:r>
+              <w:rPr>
+                <w:b/>
+                <w:bCs/>
+              </w:rPr>
+              <w:t>Journal Responses</w:t>
+            </w:r>
+          </w:p>
+          <w:p>
+            <w:pPr>
+              <w:rPr>
+                <w:b/>
+                <w:bCs/>
+              </w:rPr>
+            </w:pPr>
+            <w:r>
+              <w:t>(individual)</w:t>
             </w:r>
           </w:p>
         </w:tc>
@@ -830,126 +883,23 @@
               <w:bottom w:w="100" w:type="dxa"/>
               <w:right w:w="100" w:type="dxa"/>
             </w:tcMar>
-            <w:hideMark/>
-          </w:tcPr>
-          <w:p>
-            <w:r>
-              <w:t>Task description</w:t>
+          </w:tcPr>
+          <w:p>
+            <w:r>
+              <w:t xml:space="preserve">You will have submitted </w:t>
+            </w:r>
+            <w:r>
+              <w:rPr>
+                <w:b/>
+                <w:bCs/>
+              </w:rPr>
+              <w:t>journal responses</w:t>
+            </w:r>
+            <w:r>
+              <w:t xml:space="preserve"> during Term 4. You will receive 3 journal topics to respond to. Each topic is linked to some of the major parts of the evidence guide questions. </w:t>
             </w:r>
           </w:p>
           <w:p/>
-          <w:p>
-            <w:r>
-              <w:t>Evidence for knowledge, comprehension, and application may include:</w:t>
-            </w:r>
-          </w:p>
-          <w:p/>
-          <w:p>
-            <w:pPr>
-              <w:pStyle w:val="ListParagraph"/>
-              <w:numPr>
-                <w:ilvl w:val="0"/>
-                <w:numId w:val="4"/>
-              </w:numPr>
-            </w:pPr>
-            <w:r>
-              <w:rPr>
-                <w:b/>
-                <w:bCs/>
-              </w:rPr>
-              <w:t>Knowledge</w:t>
-            </w:r>
-            <w:r>
-              <w:t xml:space="preserve">: Your evidence highlights that you </w:t>
-            </w:r>
-            <w:r>
-              <w:t>recall</w:t>
-            </w:r>
-            <w:r>
-              <w:t xml:space="preserve"> and list relevant terms in your learning. It may tell a story to the reader (the teacher) or state the conditions of your learning.</w:t>
-            </w:r>
-          </w:p>
-          <w:p>
-            <w:pPr>
-              <w:pStyle w:val="ListParagraph"/>
-              <w:numPr>
-                <w:ilvl w:val="0"/>
-                <w:numId w:val="4"/>
-              </w:numPr>
-            </w:pPr>
-            <w:r>
-              <w:rPr>
-                <w:b/>
-                <w:bCs/>
-              </w:rPr>
-              <w:t>Comprehension</w:t>
-            </w:r>
-            <w:r>
-              <w:t xml:space="preserve">: Your evidence highlights that you can identify </w:t>
-            </w:r>
-            <w:r>
-              <w:t>critical</w:t>
-            </w:r>
-            <w:r>
-              <w:t xml:space="preserve"> aspects of your learning or explain</w:t>
-            </w:r>
-            <w:r>
-              <w:t xml:space="preserve"> what you've done to the author</w:t>
-            </w:r>
-            <w:r>
-              <w:t>.</w:t>
-            </w:r>
-          </w:p>
-          <w:p>
-            <w:pPr>
-              <w:pStyle w:val="ListParagraph"/>
-              <w:numPr>
-                <w:ilvl w:val="0"/>
-                <w:numId w:val="4"/>
-              </w:numPr>
-            </w:pPr>
-            <w:r>
-              <w:rPr>
-                <w:b/>
-                <w:bCs/>
-              </w:rPr>
-              <w:t>Application</w:t>
-            </w:r>
-            <w:r>
-              <w:t>: It is clear from your evidence that you constructed a complete submission</w:t>
-            </w:r>
-          </w:p>
-          <w:p/>
-          <w:p>
-            <w:r>
-              <w:rPr>
-                <w:color w:val="auto"/>
-                <w:kern w:val="0"/>
-                <w:sz w:val="22"/>
-                <w:szCs w:val="22"/>
-              </w:rPr>
-              <w:lastRenderedPageBreak/>
-              <w:t>Note: the assessor may use their discretion to source other evidence from this assessment to judge the activity</w:t>
-            </w:r>
-            <w:r>
-              <w:rPr>
-                <w:color w:val="auto"/>
-                <w:kern w:val="0"/>
-                <w:sz w:val="22"/>
-                <w:szCs w:val="22"/>
-              </w:rPr>
-              <w:t xml:space="preserve"> if required</w:t>
-            </w:r>
-            <w:r>
-              <w:rPr>
-                <w:color w:val="auto"/>
-                <w:kern w:val="0"/>
-                <w:sz w:val="22"/>
-                <w:szCs w:val="22"/>
-              </w:rPr>
-              <w:t>.</w:t>
-            </w:r>
-          </w:p>
         </w:tc>
         <w:tc>
           <w:tcPr>
@@ -967,20 +917,49 @@
               <w:right w:w="100" w:type="dxa"/>
             </w:tcMar>
             <w:vAlign w:val="center"/>
-            <w:hideMark/>
-          </w:tcPr>
-          <w:p>
-            <w:pPr>
-              <w:jc w:val="center"/>
-            </w:pPr>
-            <w:r>
-              <w:rPr>
-                <w:rFonts w:eastAsia="Calibri"/>
-              </w:rPr>
-              <w:lastRenderedPageBreak/>
+          </w:tcPr>
+          <w:p>
+            <w:pPr>
+              <w:jc w:val="center"/>
+              <w:rPr>
+                <w:rFonts w:eastAsia="Calibri"/>
+              </w:rPr>
+            </w:pPr>
+            <w:r>
+              <w:rPr>
+                <w:rFonts w:eastAsia="Calibri"/>
+              </w:rPr>
               <w:t>2</w:t>
             </w:r>
           </w:p>
+          <w:p>
+            <w:pPr>
+              <w:jc w:val="center"/>
+              <w:rPr>
+                <w:rFonts w:eastAsia="Calibri"/>
+              </w:rPr>
+            </w:pPr>
+            <w:r>
+              <w:rPr>
+                <w:rFonts w:eastAsia="Calibri"/>
+              </w:rPr>
+              <w:t>2</w:t>
+            </w:r>
+          </w:p>
+          <w:p>
+            <w:pPr>
+              <w:jc w:val="center"/>
+              <w:rPr>
+                <w:rFonts w:eastAsia="Calibri"/>
+              </w:rPr>
+            </w:pPr>
+            <w:r>
+              <w:rPr>
+                <w:rFonts w:eastAsia="Calibri"/>
+              </w:rPr>
+              <w:t>2</w:t>
+            </w:r>
+          </w:p>
         </w:tc>
         <w:tc>
           <w:tcPr>
@@ -998,7 +977,6 @@
               <w:right w:w="100" w:type="dxa"/>
             </w:tcMar>
             <w:vAlign w:val="center"/>
-            <w:hideMark/>
           </w:tcPr>
           <w:p>
             <w:pPr>
@@ -1008,6 +986,22 @@
               <w:t>__/2</w:t>
             </w:r>
           </w:p>
+          <w:p>
+            <w:pPr>
+              <w:jc w:val="center"/>
+            </w:pPr>
+            <w:r>
+              <w:t>__/2</w:t>
+            </w:r>
+          </w:p>
+          <w:p>
+            <w:pPr>
+              <w:jc w:val="center"/>
+            </w:pPr>
+            <w:r>
+              <w:t>__/2</w:t>
+            </w:r>
+          </w:p>
         </w:tc>
         <w:tc>
           <w:tcPr>
@@ -1028,6 +1022,22 @@
               <w:t>__/2</w:t>
             </w:r>
           </w:p>
+          <w:p>
+            <w:pPr>
+              <w:jc w:val="center"/>
+            </w:pPr>
+            <w:r>
+              <w:t>__/2</w:t>
+            </w:r>
+          </w:p>
+          <w:p>
+            <w:pPr>
+              <w:jc w:val="center"/>
+            </w:pPr>
+            <w:r>
+              <w:t>__/2</w:t>
+            </w:r>
+          </w:p>
         </w:tc>
         <w:tc>
           <w:tcPr>
@@ -1045,7 +1055,6 @@
               <w:right w:w="100" w:type="dxa"/>
             </w:tcMar>
             <w:vAlign w:val="center"/>
-            <w:hideMark/>
           </w:tcPr>
           <w:p>
             <w:pPr>
@@ -1072,20 +1081,16 @@
               <w:right w:w="100" w:type="dxa"/>
             </w:tcMar>
             <w:vAlign w:val="center"/>
-            <w:hideMark/>
-          </w:tcPr>
-          <w:p>
-            <w:pPr>
-              <w:jc w:val="center"/>
-              <w:rPr>
-                <w:color w:val="auto"/>
-              </w:rPr>
+          </w:tcPr>
+          <w:p>
+            <w:pPr>
+              <w:jc w:val="center"/>
             </w:pPr>
             <w:r>
               <w:t>__/</w:t>
             </w:r>
             <w:r>
-              <w:t>X</w:t>
+              <w:t xml:space="preserve"> 6</w:t>
             </w:r>
           </w:p>
         </w:tc>
@@ -1097,172 +1102,259 @@
         </w:trPr>
         <w:tc>
           <w:tcPr>
-            <w:tcW w:w="1321" w:type="dxa"/>
-            <w:tcBorders>
-              <w:top w:val="single" w:sz="8" w:space="0" w:color="000000"/>
-              <w:left w:val="single" w:sz="8" w:space="0" w:color="000000"/>
-              <w:bottom w:val="single" w:sz="8" w:space="0" w:color="000000"/>
-              <w:right w:val="single" w:sz="8" w:space="0" w:color="000000"/>
-            </w:tcBorders>
-            <w:shd w:val="clear" w:color="auto" w:fill="B7B7B7"/>
-            <w:tcMar>
-              <w:top w:w="100" w:type="dxa"/>
-              <w:left w:w="100" w:type="dxa"/>
-              <w:bottom w:w="100" w:type="dxa"/>
-              <w:right w:w="100" w:type="dxa"/>
-            </w:tcMar>
-            <w:hideMark/>
-          </w:tcPr>
+            <w:tcW w:w="1692" w:type="dxa"/>
+            <w:tcBorders>
+              <w:top w:val="single" w:sz="8" w:space="0" w:color="000000"/>
+              <w:left w:val="single" w:sz="8" w:space="0" w:color="000000"/>
+              <w:bottom w:val="single" w:sz="8" w:space="0" w:color="000000"/>
+              <w:right w:val="single" w:sz="8" w:space="0" w:color="000000"/>
+            </w:tcBorders>
+            <w:tcMar>
+              <w:top w:w="100" w:type="dxa"/>
+              <w:left w:w="100" w:type="dxa"/>
+              <w:bottom w:w="100" w:type="dxa"/>
+              <w:right w:w="100" w:type="dxa"/>
+            </w:tcMar>
+            <w:hideMark/>
+          </w:tcPr>
+          <w:p>
+            <w:pPr>
+              <w:rPr>
+                <w:b/>
+                <w:bCs/>
+              </w:rPr>
+            </w:pPr>
+            <w:r>
+              <w:rPr>
+                <w:b/>
+                <w:bCs/>
+              </w:rPr>
+              <w:t>Evidence Guide</w:t>
+            </w:r>
+          </w:p>
+          <w:p>
+            <w:r>
+              <w:t>(individual)</w:t>
+            </w:r>
+          </w:p>
+        </w:tc>
+        <w:tc>
+          <w:tcPr>
+            <w:tcW w:w="4284" w:type="dxa"/>
+            <w:tcBorders>
+              <w:top w:val="single" w:sz="8" w:space="0" w:color="000000"/>
+              <w:left w:val="single" w:sz="8" w:space="0" w:color="000000"/>
+              <w:bottom w:val="single" w:sz="8" w:space="0" w:color="000000"/>
+              <w:right w:val="single" w:sz="8" w:space="0" w:color="000000"/>
+            </w:tcBorders>
+            <w:tcMar>
+              <w:top w:w="100" w:type="dxa"/>
+              <w:left w:w="100" w:type="dxa"/>
+              <w:bottom w:w="100" w:type="dxa"/>
+              <w:right w:w="100" w:type="dxa"/>
+            </w:tcMar>
+            <w:hideMark/>
+          </w:tcPr>
+          <w:p>
+            <w:r>
+              <w:t xml:space="preserve">You have </w:t>
+            </w:r>
+            <w:r>
+              <w:rPr>
+                <w:b/>
+                <w:bCs/>
+              </w:rPr>
+              <w:t>submitted an evidence guide</w:t>
+            </w:r>
+            <w:r>
+              <w:t xml:space="preserve"> for review. The evidence guide is </w:t>
+            </w:r>
+            <w:r>
+              <w:rPr>
+                <w:b/>
+                <w:bCs/>
+              </w:rPr>
+              <w:t xml:space="preserve">in power piont </w:t>
+            </w:r>
+            <w:r>
+              <w:t xml:space="preserve">and appears to be a </w:t>
+            </w:r>
+            <w:r>
+              <w:rPr>
+                <w:b/>
+                <w:bCs/>
+              </w:rPr>
+              <w:t>subtantive effort</w:t>
+            </w:r>
+            <w:r>
+              <w:t xml:space="preserve"> which </w:t>
+            </w:r>
+            <w:r>
+              <w:rPr>
+                <w:b/>
+                <w:bCs/>
+              </w:rPr>
+              <w:t xml:space="preserve">addresses all required questions. </w:t>
+            </w:r>
+          </w:p>
           <w:p/>
-        </w:tc>
-        <w:tc>
-          <w:tcPr>
-            <w:tcW w:w="4284" w:type="dxa"/>
-            <w:tcBorders>
-              <w:top w:val="single" w:sz="8" w:space="0" w:color="000000"/>
-              <w:left w:val="single" w:sz="8" w:space="0" w:color="000000"/>
-              <w:bottom w:val="single" w:sz="8" w:space="0" w:color="000000"/>
-              <w:right w:val="single" w:sz="8" w:space="0" w:color="000000"/>
-            </w:tcBorders>
-            <w:tcMar>
-              <w:top w:w="100" w:type="dxa"/>
-              <w:left w:w="100" w:type="dxa"/>
-              <w:bottom w:w="100" w:type="dxa"/>
-              <w:right w:w="100" w:type="dxa"/>
-            </w:tcMar>
-            <w:hideMark/>
-          </w:tcPr>
-          <w:p>
-            <w:pPr>
-              <w:rPr>
-                <w:b/>
-                <w:bCs/>
+          <w:p/>
+        </w:tc>
+        <w:tc>
+          <w:tcPr>
+            <w:tcW w:w="794" w:type="dxa"/>
+            <w:tcBorders>
+              <w:top w:val="single" w:sz="8" w:space="0" w:color="000000"/>
+              <w:left w:val="single" w:sz="8" w:space="0" w:color="000000"/>
+              <w:bottom w:val="single" w:sz="8" w:space="0" w:color="000000"/>
+              <w:right w:val="single" w:sz="8" w:space="0" w:color="000000"/>
+            </w:tcBorders>
+            <w:tcMar>
+              <w:top w:w="100" w:type="dxa"/>
+              <w:left w:w="100" w:type="dxa"/>
+              <w:bottom w:w="100" w:type="dxa"/>
+              <w:right w:w="100" w:type="dxa"/>
+            </w:tcMar>
+            <w:vAlign w:val="center"/>
+            <w:hideMark/>
+          </w:tcPr>
+          <w:p>
+            <w:pPr>
+              <w:jc w:val="center"/>
+            </w:pPr>
+            <w:r>
+              <w:rPr>
+                <w:rFonts w:eastAsia="Calibri"/>
+              </w:rPr>
+              <w:t>2</w:t>
+            </w:r>
+          </w:p>
+        </w:tc>
+        <w:tc>
+          <w:tcPr>
+            <w:tcW w:w="1132" w:type="dxa"/>
+            <w:tcBorders>
+              <w:top w:val="single" w:sz="8" w:space="0" w:color="000000"/>
+              <w:left w:val="single" w:sz="8" w:space="0" w:color="000000"/>
+              <w:bottom w:val="single" w:sz="8" w:space="0" w:color="000000"/>
+              <w:right w:val="single" w:sz="8" w:space="0" w:color="000000"/>
+            </w:tcBorders>
+            <w:tcMar>
+              <w:top w:w="100" w:type="dxa"/>
+              <w:left w:w="100" w:type="dxa"/>
+              <w:bottom w:w="100" w:type="dxa"/>
+              <w:right w:w="100" w:type="dxa"/>
+            </w:tcMar>
+            <w:vAlign w:val="center"/>
+            <w:hideMark/>
+          </w:tcPr>
+          <w:p>
+            <w:pPr>
+              <w:jc w:val="center"/>
+            </w:pPr>
+            <w:r>
+              <w:t>__/2</w:t>
+            </w:r>
+          </w:p>
+        </w:tc>
+        <w:tc>
+          <w:tcPr>
+            <w:tcW w:w="808" w:type="dxa"/>
+            <w:tcBorders>
+              <w:top w:val="single" w:sz="8" w:space="0" w:color="000000"/>
+              <w:left w:val="single" w:sz="8" w:space="0" w:color="000000"/>
+              <w:bottom w:val="single" w:sz="8" w:space="0" w:color="000000"/>
+              <w:right w:val="single" w:sz="8" w:space="0" w:color="000000"/>
+            </w:tcBorders>
+            <w:vAlign w:val="center"/>
+          </w:tcPr>
+          <w:p>
+            <w:pPr>
+              <w:jc w:val="center"/>
+            </w:pPr>
+            <w:r>
+              <w:t>__/2</w:t>
+            </w:r>
+          </w:p>
+        </w:tc>
+        <w:tc>
+          <w:tcPr>
+            <w:tcW w:w="834" w:type="dxa"/>
+            <w:tcBorders>
+              <w:top w:val="single" w:sz="8" w:space="0" w:color="000000"/>
+              <w:left w:val="single" w:sz="8" w:space="0" w:color="000000"/>
+              <w:bottom w:val="single" w:sz="8" w:space="0" w:color="000000"/>
+              <w:right w:val="single" w:sz="8" w:space="0" w:color="000000"/>
+            </w:tcBorders>
+            <w:tcMar>
+              <w:top w:w="100" w:type="dxa"/>
+              <w:left w:w="100" w:type="dxa"/>
+              <w:bottom w:w="100" w:type="dxa"/>
+              <w:right w:w="100" w:type="dxa"/>
+            </w:tcMar>
+            <w:vAlign w:val="center"/>
+            <w:hideMark/>
+          </w:tcPr>
+          <w:p>
+            <w:pPr>
+              <w:jc w:val="center"/>
+            </w:pPr>
+            <w:r>
+              <w:t>A x2</w:t>
+            </w:r>
+          </w:p>
+          <w:p>
+            <w:pPr>
+              <w:jc w:val="center"/>
+            </w:pPr>
+            <w:r>
+              <w:t>T x1</w:t>
+            </w:r>
+          </w:p>
+        </w:tc>
+        <w:tc>
+          <w:tcPr>
+            <w:tcW w:w="1264" w:type="dxa"/>
+            <w:tcBorders>
+              <w:top w:val="single" w:sz="8" w:space="0" w:color="000000"/>
+              <w:left w:val="single" w:sz="8" w:space="0" w:color="000000"/>
+              <w:bottom w:val="single" w:sz="8" w:space="0" w:color="000000"/>
+              <w:right w:val="single" w:sz="8" w:space="0" w:color="000000"/>
+            </w:tcBorders>
+            <w:tcMar>
+              <w:top w:w="100" w:type="dxa"/>
+              <w:left w:w="100" w:type="dxa"/>
+              <w:bottom w:w="100" w:type="dxa"/>
+              <w:right w:w="100" w:type="dxa"/>
+            </w:tcMar>
+            <w:vAlign w:val="center"/>
+            <w:hideMark/>
+          </w:tcPr>
+          <w:p>
+            <w:pPr>
+              <w:jc w:val="center"/>
+              <w:rPr>
                 <w:color w:val="auto"/>
               </w:rPr>
             </w:pPr>
             <w:r>
-              <w:rPr>
-                <w:b/>
-                <w:bCs/>
-              </w:rPr>
-              <w:t>Analysis, Synthesis &amp; Evaluation</w:t>
-            </w:r>
-          </w:p>
-        </w:tc>
-        <w:tc>
-          <w:tcPr>
-            <w:tcW w:w="1926" w:type="dxa"/>
-            <w:gridSpan w:val="2"/>
-            <w:tcBorders>
-              <w:top w:val="single" w:sz="8" w:space="0" w:color="000000"/>
-              <w:left w:val="single" w:sz="8" w:space="0" w:color="000000"/>
-              <w:bottom w:val="single" w:sz="8" w:space="0" w:color="000000"/>
-              <w:right w:val="single" w:sz="8" w:space="0" w:color="000000"/>
-            </w:tcBorders>
-            <w:shd w:val="clear" w:color="auto" w:fill="B7B7B7"/>
-          </w:tcPr>
-          <w:p>
-            <w:pPr>
-              <w:jc w:val="center"/>
-              <w:rPr>
-                <w:b/>
-                <w:bCs/>
-              </w:rPr>
-            </w:pPr>
-          </w:p>
-        </w:tc>
-        <w:tc>
-          <w:tcPr>
-            <w:tcW w:w="1642" w:type="dxa"/>
-            <w:gridSpan w:val="2"/>
-            <w:tcBorders>
-              <w:top w:val="single" w:sz="8" w:space="0" w:color="000000"/>
-              <w:left w:val="single" w:sz="8" w:space="0" w:color="000000"/>
-              <w:bottom w:val="single" w:sz="8" w:space="0" w:color="000000"/>
-              <w:right w:val="single" w:sz="8" w:space="0" w:color="000000"/>
-            </w:tcBorders>
-            <w:shd w:val="clear" w:color="auto" w:fill="B7B7B7"/>
-            <w:tcMar>
-              <w:top w:w="100" w:type="dxa"/>
-              <w:left w:w="100" w:type="dxa"/>
-              <w:bottom w:w="100" w:type="dxa"/>
-              <w:right w:w="100" w:type="dxa"/>
-            </w:tcMar>
-            <w:hideMark/>
-          </w:tcPr>
-          <w:p>
-            <w:pPr>
-              <w:jc w:val="center"/>
-              <w:rPr>
-                <w:b/>
-                <w:bCs/>
-                <w:color w:val="auto"/>
-              </w:rPr>
-            </w:pPr>
-            <w:r>
-              <w:rPr>
-                <w:b/>
-                <w:bCs/>
-              </w:rPr>
-              <w:t>SUBTOTAL</w:t>
-            </w:r>
-          </w:p>
-        </w:tc>
-        <w:tc>
-          <w:tcPr>
-            <w:tcW w:w="1264" w:type="dxa"/>
-            <w:tcBorders>
-              <w:top w:val="single" w:sz="8" w:space="0" w:color="000000"/>
-              <w:left w:val="single" w:sz="8" w:space="0" w:color="000000"/>
-              <w:bottom w:val="single" w:sz="8" w:space="0" w:color="000000"/>
-              <w:right w:val="single" w:sz="8" w:space="0" w:color="000000"/>
-            </w:tcBorders>
-            <w:shd w:val="clear" w:color="auto" w:fill="B7B7B7"/>
-            <w:tcMar>
-              <w:top w:w="100" w:type="dxa"/>
-              <w:left w:w="100" w:type="dxa"/>
-              <w:bottom w:w="100" w:type="dxa"/>
-              <w:right w:w="100" w:type="dxa"/>
-            </w:tcMar>
-            <w:hideMark/>
-          </w:tcPr>
-          <w:p>
-            <w:pPr>
-              <w:jc w:val="center"/>
-              <w:rPr>
-                <w:b/>
-                <w:bCs/>
-                <w:sz w:val="20"/>
-                <w:szCs w:val="20"/>
-              </w:rPr>
-            </w:pPr>
-            <w:r>
-              <w:rPr>
-                <w:b/>
-                <w:bCs/>
-                <w:sz w:val="20"/>
-                <w:szCs w:val="20"/>
-              </w:rPr>
-              <w:t>A _ / 30</w:t>
-            </w:r>
-          </w:p>
-          <w:p>
-            <w:pPr>
-              <w:jc w:val="center"/>
-              <w:rPr>
-                <w:b/>
-                <w:bCs/>
-                <w:color w:val="auto"/>
-              </w:rPr>
-            </w:pPr>
-            <w:r>
-              <w:rPr>
-                <w:b/>
-                <w:bCs/>
-                <w:sz w:val="20"/>
-                <w:szCs w:val="20"/>
-              </w:rPr>
-              <w:t>T _ / 20</w:t>
+              <w:t>A __/</w:t>
+            </w:r>
+            <w:r>
+              <w:t xml:space="preserve"> </w:t>
+            </w:r>
+            <w:r>
+              <w:t>4</w:t>
+            </w:r>
+            <w:r>
+              <w:br/>
+              <w:t>T __/</w:t>
+            </w:r>
+            <w:r>
+              <w:t xml:space="preserve">  </w:t>
+            </w:r>
+            <w:r>
+              <w:t>2</w:t>
             </w:r>
           </w:p>
         </w:tc>
@@ -1274,664 +1366,190 @@
         </w:trPr>
         <w:tc>
           <w:tcPr>
-            <w:tcW w:w="1321" w:type="dxa"/>
-            <w:tcBorders>
-              <w:top w:val="single" w:sz="8" w:space="0" w:color="000000"/>
-              <w:left w:val="single" w:sz="8" w:space="0" w:color="000000"/>
-              <w:bottom w:val="single" w:sz="8" w:space="0" w:color="000000"/>
-              <w:right w:val="single" w:sz="8" w:space="0" w:color="000000"/>
-            </w:tcBorders>
-            <w:tcMar>
-              <w:top w:w="100" w:type="dxa"/>
-              <w:left w:w="100" w:type="dxa"/>
-              <w:bottom w:w="100" w:type="dxa"/>
-              <w:right w:w="100" w:type="dxa"/>
-            </w:tcMar>
-            <w:hideMark/>
-          </w:tcPr>
-          <w:p>
-            <w:pPr>
-              <w:rPr>
+            <w:tcW w:w="1692" w:type="dxa"/>
+            <w:tcBorders>
+              <w:top w:val="single" w:sz="8" w:space="0" w:color="000000"/>
+              <w:left w:val="single" w:sz="8" w:space="0" w:color="000000"/>
+              <w:bottom w:val="single" w:sz="8" w:space="0" w:color="000000"/>
+              <w:right w:val="single" w:sz="8" w:space="0" w:color="000000"/>
+            </w:tcBorders>
+            <w:shd w:val="clear" w:color="auto" w:fill="B7B7B7"/>
+            <w:tcMar>
+              <w:top w:w="100" w:type="dxa"/>
+              <w:left w:w="100" w:type="dxa"/>
+              <w:bottom w:w="100" w:type="dxa"/>
+              <w:right w:w="100" w:type="dxa"/>
+            </w:tcMar>
+            <w:hideMark/>
+          </w:tcPr>
+          <w:p/>
+        </w:tc>
+        <w:tc>
+          <w:tcPr>
+            <w:tcW w:w="4284" w:type="dxa"/>
+            <w:tcBorders>
+              <w:top w:val="single" w:sz="8" w:space="0" w:color="000000"/>
+              <w:left w:val="single" w:sz="8" w:space="0" w:color="000000"/>
+              <w:bottom w:val="single" w:sz="8" w:space="0" w:color="000000"/>
+              <w:right w:val="single" w:sz="8" w:space="0" w:color="000000"/>
+            </w:tcBorders>
+            <w:tcMar>
+              <w:top w:w="100" w:type="dxa"/>
+              <w:left w:w="100" w:type="dxa"/>
+              <w:bottom w:w="100" w:type="dxa"/>
+              <w:right w:w="100" w:type="dxa"/>
+            </w:tcMar>
+            <w:hideMark/>
+          </w:tcPr>
+          <w:p>
+            <w:pPr>
+              <w:rPr>
+                <w:b/>
+                <w:bCs/>
                 <w:color w:val="auto"/>
-                <w:kern w:val="0"/>
-              </w:rPr>
-            </w:pPr>
-            <w:r>
-              <w:rPr>
-                <w:rFonts w:eastAsia="Calibri"/>
-                <w:b/>
-                <w:bCs/>
-              </w:rPr>
-              <w:t>Mastery Activity</w:t>
-            </w:r>
-          </w:p>
-        </w:tc>
-        <w:tc>
-          <w:tcPr>
-            <w:tcW w:w="4284" w:type="dxa"/>
-            <w:tcBorders>
-              <w:top w:val="single" w:sz="8" w:space="0" w:color="000000"/>
-              <w:left w:val="single" w:sz="8" w:space="0" w:color="000000"/>
-              <w:bottom w:val="single" w:sz="8" w:space="0" w:color="000000"/>
-              <w:right w:val="single" w:sz="8" w:space="0" w:color="000000"/>
-            </w:tcBorders>
-            <w:tcMar>
-              <w:top w:w="100" w:type="dxa"/>
-              <w:left w:w="100" w:type="dxa"/>
-              <w:bottom w:w="100" w:type="dxa"/>
-              <w:right w:w="100" w:type="dxa"/>
-            </w:tcMar>
-            <w:hideMark/>
-          </w:tcPr>
-          <w:p>
-            <w:pPr>
-              <w:rPr>
-                <w:rFonts w:eastAsia="Calibri"/>
-                <w:sz w:val="22"/>
-                <w:szCs w:val="22"/>
-              </w:rPr>
-            </w:pPr>
-            <w:r>
-              <w:rPr>
-                <w:rFonts w:eastAsia="Calibri"/>
-                <w:b/>
-                <w:bCs/>
-                <w:sz w:val="22"/>
-                <w:szCs w:val="22"/>
-              </w:rPr>
-              <w:t>Statement | Evidence</w:t>
-            </w:r>
-            <w:r>
-              <w:rPr>
-                <w:rFonts w:eastAsia="Calibri"/>
-                <w:sz w:val="22"/>
-                <w:szCs w:val="22"/>
-              </w:rPr>
-              <w:t xml:space="preserve">: </w:t>
-            </w:r>
-            <w:r>
-              <w:rPr>
-                <w:rFonts w:eastAsia="Calibri"/>
-                <w:sz w:val="22"/>
-                <w:szCs w:val="22"/>
-              </w:rPr>
-              <w:t xml:space="preserve">Description of what you are after. </w:t>
-            </w:r>
-          </w:p>
-          <w:p>
-            <w:pPr>
-              <w:rPr>
-                <w:rFonts w:eastAsia="Calibri"/>
-                <w:sz w:val="22"/>
-                <w:szCs w:val="22"/>
-              </w:rPr>
-            </w:pPr>
-          </w:p>
-          <w:p>
-            <w:pPr>
-              <w:rPr>
-                <w:rFonts w:eastAsia="Calibri"/>
-                <w:sz w:val="22"/>
-                <w:szCs w:val="22"/>
-              </w:rPr>
-            </w:pPr>
-            <w:r>
-              <w:rPr>
-                <w:rFonts w:eastAsia="Calibri"/>
-                <w:sz w:val="22"/>
-                <w:szCs w:val="22"/>
-              </w:rPr>
-              <w:t>Details</w:t>
-            </w:r>
-          </w:p>
-          <w:p>
-            <w:pPr>
-              <w:rPr>
-                <w:rFonts w:eastAsia="Calibri"/>
-                <w:sz w:val="22"/>
-                <w:szCs w:val="22"/>
-              </w:rPr>
-            </w:pPr>
-            <w:r>
-              <w:rPr>
-                <w:rFonts w:eastAsia="Calibri"/>
-                <w:sz w:val="22"/>
-                <w:szCs w:val="22"/>
-              </w:rPr>
-              <w:br/>
-            </w:r>
-            <w:r>
-              <w:rPr>
-                <w:rFonts w:eastAsia="Calibri"/>
-                <w:sz w:val="22"/>
-                <w:szCs w:val="22"/>
-              </w:rPr>
-              <w:t>Justification</w:t>
-            </w:r>
-          </w:p>
-          <w:p>
-            <w:pPr>
-              <w:rPr>
-                <w:rFonts w:eastAsia="Calibri"/>
-                <w:sz w:val="22"/>
-                <w:szCs w:val="22"/>
-              </w:rPr>
-            </w:pPr>
-          </w:p>
-          <w:p>
-            <w:pPr>
-              <w:rPr>
-                <w:rFonts w:eastAsia="Calibri"/>
-                <w:sz w:val="22"/>
-                <w:szCs w:val="22"/>
-              </w:rPr>
-            </w:pPr>
-            <w:r>
-              <w:rPr>
-                <w:rFonts w:eastAsia="Calibri"/>
-                <w:sz w:val="22"/>
-                <w:szCs w:val="22"/>
-              </w:rPr>
-              <w:t>What you are assessing</w:t>
-            </w:r>
-          </w:p>
-          <w:p>
-            <w:pPr>
-              <w:rPr>
-                <w:rFonts w:eastAsia="Calibri"/>
-                <w:sz w:val="22"/>
-                <w:szCs w:val="22"/>
-              </w:rPr>
-            </w:pPr>
-          </w:p>
-          <w:p>
-            <w:pPr>
-              <w:rPr>
-                <w:rFonts w:eastAsia="Calibri"/>
-                <w:sz w:val="22"/>
-                <w:szCs w:val="22"/>
-              </w:rPr>
-            </w:pPr>
-            <w:r>
-              <w:rPr>
-                <w:rFonts w:eastAsia="Calibri"/>
-                <w:sz w:val="22"/>
-                <w:szCs w:val="22"/>
-              </w:rPr>
-              <w:t>Each of your questions will be marked against the following aspects of your ability to:</w:t>
-            </w:r>
-          </w:p>
-          <w:p>
-            <w:pPr>
-              <w:pStyle w:val="ListParagraph"/>
-              <w:numPr>
-                <w:ilvl w:val="0"/>
-                <w:numId w:val="4"/>
-              </w:numPr>
-              <w:rPr>
-                <w:rFonts w:eastAsia="Calibri"/>
-              </w:rPr>
-            </w:pPr>
-            <w:r>
-              <w:rPr>
-                <w:rFonts w:eastAsia="Calibri"/>
-              </w:rPr>
-              <w:t>express your understanding of technology concepts and principles</w:t>
-            </w:r>
-          </w:p>
-          <w:p>
-            <w:pPr>
-              <w:pStyle w:val="ListParagraph"/>
-              <w:numPr>
-                <w:ilvl w:val="0"/>
-                <w:numId w:val="4"/>
-              </w:numPr>
-              <w:rPr>
-                <w:rFonts w:eastAsia="Calibri"/>
-              </w:rPr>
-            </w:pPr>
-            <w:r>
-              <w:rPr>
-                <w:rFonts w:eastAsia="Calibri"/>
-              </w:rPr>
-              <w:t>your ability to communicate ideas appropriately in the selected medium</w:t>
-            </w:r>
-          </w:p>
-          <w:p>
-            <w:pPr>
-              <w:rPr>
-                <w:rFonts w:eastAsia="Calibri"/>
-                <w:sz w:val="22"/>
-                <w:szCs w:val="22"/>
-              </w:rPr>
-            </w:pPr>
-          </w:p>
-          <w:p>
-            <w:pPr>
-              <w:rPr>
-                <w:rFonts w:eastAsia="Calibri"/>
-                <w:sz w:val="22"/>
-                <w:szCs w:val="22"/>
-              </w:rPr>
-            </w:pPr>
-            <w:r>
-              <w:rPr>
-                <w:rFonts w:eastAsia="Calibri"/>
-                <w:sz w:val="22"/>
-                <w:szCs w:val="22"/>
-              </w:rPr>
-              <w:t>Evidence for higher</w:t>
-            </w:r>
-            <w:r>
-              <w:rPr>
-                <w:rFonts w:eastAsia="Calibri"/>
-                <w:sz w:val="22"/>
-                <w:szCs w:val="22"/>
-              </w:rPr>
-              <w:t>-</w:t>
-            </w:r>
-            <w:r>
-              <w:rPr>
-                <w:rFonts w:eastAsia="Calibri"/>
-                <w:sz w:val="22"/>
-                <w:szCs w:val="22"/>
-              </w:rPr>
-              <w:t>order learning may include:</w:t>
-            </w:r>
-          </w:p>
-          <w:p>
-            <w:pPr>
-              <w:rPr>
-                <w:rFonts w:eastAsia="Calibri"/>
-                <w:sz w:val="22"/>
-                <w:szCs w:val="22"/>
-              </w:rPr>
-            </w:pPr>
-          </w:p>
-          <w:p>
-            <w:pPr>
-              <w:pStyle w:val="ListParagraph"/>
-              <w:numPr>
-                <w:ilvl w:val="0"/>
-                <w:numId w:val="4"/>
-              </w:numPr>
-              <w:rPr>
-                <w:rFonts w:eastAsia="Calibri"/>
-              </w:rPr>
-            </w:pPr>
-            <w:r>
-              <w:rPr>
-                <w:rFonts w:eastAsia="Calibri"/>
-                <w:b/>
-                <w:bCs/>
-              </w:rPr>
-              <w:t>Analysis</w:t>
-            </w:r>
-            <w:r>
-              <w:rPr>
-                <w:rFonts w:eastAsia="Calibri"/>
-              </w:rPr>
-              <w:t>: Your evidence shows a reasoned understanding of what you did and why. For example, you may have explained how you did X, Y, and Z, but you continue to explain why you did them the way you did.</w:t>
-            </w:r>
-          </w:p>
-          <w:p>
-            <w:pPr>
-              <w:pStyle w:val="ListParagraph"/>
-              <w:numPr>
-                <w:ilvl w:val="0"/>
-                <w:numId w:val="4"/>
-              </w:numPr>
-              <w:rPr>
-                <w:rFonts w:eastAsia="Calibri"/>
-              </w:rPr>
-            </w:pPr>
-            <w:r>
-              <w:rPr>
-                <w:rFonts w:eastAsia="Calibri"/>
-                <w:b/>
-                <w:bCs/>
-              </w:rPr>
-              <w:t>Evaluative</w:t>
-            </w:r>
-            <w:r>
-              <w:rPr>
-                <w:rFonts w:eastAsia="Calibri"/>
-              </w:rPr>
-              <w:t xml:space="preserve">: your evidence makes a judgement of something or between multiple things. This judgement may be the value of one thing over another or highlighting the </w:t>
-            </w:r>
-            <w:r>
-              <w:rPr>
-                <w:rFonts w:eastAsia="Calibri"/>
-              </w:rPr>
-              <w:t>significant</w:t>
-            </w:r>
-            <w:r>
-              <w:rPr>
-                <w:rFonts w:eastAsia="Calibri"/>
-              </w:rPr>
-              <w:t xml:space="preserve"> differences between two things.</w:t>
-            </w:r>
-          </w:p>
-          <w:p>
-            <w:pPr>
-              <w:pStyle w:val="ListParagraph"/>
-              <w:numPr>
-                <w:ilvl w:val="0"/>
-                <w:numId w:val="4"/>
-              </w:numPr>
-              <w:rPr>
+              </w:rPr>
+            </w:pPr>
+            <w:r>
+              <w:rPr>
+                <w:b/>
+                <w:bCs/>
+              </w:rPr>
+              <w:t>Analysis, Synthesis &amp; Evaluation</w:t>
+            </w:r>
+          </w:p>
+        </w:tc>
+        <w:tc>
+          <w:tcPr>
+            <w:tcW w:w="1926" w:type="dxa"/>
+            <w:gridSpan w:val="2"/>
+            <w:tcBorders>
+              <w:top w:val="single" w:sz="8" w:space="0" w:color="000000"/>
+              <w:left w:val="single" w:sz="8" w:space="0" w:color="000000"/>
+              <w:bottom w:val="single" w:sz="8" w:space="0" w:color="000000"/>
+              <w:right w:val="single" w:sz="8" w:space="0" w:color="000000"/>
+            </w:tcBorders>
+            <w:shd w:val="clear" w:color="auto" w:fill="B7B7B7"/>
+          </w:tcPr>
+          <w:p>
+            <w:pPr>
+              <w:jc w:val="center"/>
+              <w:rPr>
+                <w:b/>
+                <w:bCs/>
+              </w:rPr>
+            </w:pPr>
+          </w:p>
+        </w:tc>
+        <w:tc>
+          <w:tcPr>
+            <w:tcW w:w="1642" w:type="dxa"/>
+            <w:gridSpan w:val="2"/>
+            <w:tcBorders>
+              <w:top w:val="single" w:sz="8" w:space="0" w:color="000000"/>
+              <w:left w:val="single" w:sz="8" w:space="0" w:color="000000"/>
+              <w:bottom w:val="single" w:sz="8" w:space="0" w:color="000000"/>
+              <w:right w:val="single" w:sz="8" w:space="0" w:color="000000"/>
+            </w:tcBorders>
+            <w:shd w:val="clear" w:color="auto" w:fill="B7B7B7"/>
+            <w:tcMar>
+              <w:top w:w="100" w:type="dxa"/>
+              <w:left w:w="100" w:type="dxa"/>
+              <w:bottom w:w="100" w:type="dxa"/>
+              <w:right w:w="100" w:type="dxa"/>
+            </w:tcMar>
+            <w:hideMark/>
+          </w:tcPr>
+          <w:p>
+            <w:pPr>
+              <w:jc w:val="center"/>
+              <w:rPr>
+                <w:b/>
+                <w:bCs/>
                 <w:color w:val="auto"/>
-                <w:kern w:val="0"/>
-              </w:rPr>
-            </w:pPr>
-            <w:r>
-              <w:rPr>
-                <w:rFonts w:eastAsia="Calibri"/>
-                <w:b/>
-                <w:bCs/>
-              </w:rPr>
-              <w:t>Transferal</w:t>
-            </w:r>
-            <w:r>
-              <w:rPr>
-                <w:rFonts w:eastAsia="Calibri"/>
-              </w:rPr>
-              <w:t>: your evidence highlights when you apply information, strategies, or skills that you have learnt to a new situation or context.</w:t>
-            </w:r>
-          </w:p>
-          <w:p>
-            <w:pPr>
-              <w:rPr>
+              </w:rPr>
+            </w:pPr>
+            <w:r>
+              <w:rPr>
+                <w:b/>
+                <w:bCs/>
+              </w:rPr>
+              <w:t>SUBTOTAL</w:t>
+            </w:r>
+          </w:p>
+        </w:tc>
+        <w:tc>
+          <w:tcPr>
+            <w:tcW w:w="1264" w:type="dxa"/>
+            <w:tcBorders>
+              <w:top w:val="single" w:sz="8" w:space="0" w:color="000000"/>
+              <w:left w:val="single" w:sz="8" w:space="0" w:color="000000"/>
+              <w:bottom w:val="single" w:sz="8" w:space="0" w:color="000000"/>
+              <w:right w:val="single" w:sz="8" w:space="0" w:color="000000"/>
+            </w:tcBorders>
+            <w:shd w:val="clear" w:color="auto" w:fill="B7B7B7"/>
+            <w:tcMar>
+              <w:top w:w="100" w:type="dxa"/>
+              <w:left w:w="100" w:type="dxa"/>
+              <w:bottom w:w="100" w:type="dxa"/>
+              <w:right w:w="100" w:type="dxa"/>
+            </w:tcMar>
+            <w:hideMark/>
+          </w:tcPr>
+          <w:p>
+            <w:pPr>
+              <w:jc w:val="center"/>
+              <w:rPr>
+                <w:b/>
+                <w:bCs/>
+                <w:sz w:val="20"/>
+                <w:szCs w:val="20"/>
+              </w:rPr>
+            </w:pPr>
+            <w:r>
+              <w:rPr>
+                <w:b/>
+                <w:bCs/>
+                <w:sz w:val="20"/>
+                <w:szCs w:val="20"/>
+              </w:rPr>
+              <w:t xml:space="preserve">A _ / </w:t>
+            </w:r>
+            <w:r>
+              <w:rPr>
+                <w:b/>
+                <w:bCs/>
+                <w:sz w:val="20"/>
+                <w:szCs w:val="20"/>
+              </w:rPr>
+              <w:t>22</w:t>
+            </w:r>
+          </w:p>
+          <w:p>
+            <w:pPr>
+              <w:jc w:val="center"/>
+              <w:rPr>
+                <w:b/>
+                <w:bCs/>
                 <w:color w:val="auto"/>
-                <w:kern w:val="0"/>
-                <w:sz w:val="22"/>
-                <w:szCs w:val="22"/>
-              </w:rPr>
-            </w:pPr>
-          </w:p>
-          <w:p>
-            <w:pPr>
-              <w:rPr>
-                <w:color w:val="auto"/>
-                <w:kern w:val="0"/>
-                <w:sz w:val="22"/>
-                <w:szCs w:val="22"/>
-              </w:rPr>
-            </w:pPr>
-            <w:r>
-              <w:rPr>
-                <w:color w:val="auto"/>
-                <w:kern w:val="0"/>
-                <w:sz w:val="22"/>
-                <w:szCs w:val="22"/>
-              </w:rPr>
-              <w:t>Note: the assessor may use their discretion to source other evidence from this assessment to judge the activity if required.</w:t>
-            </w:r>
-          </w:p>
-        </w:tc>
-        <w:tc>
-          <w:tcPr>
-            <w:tcW w:w="794" w:type="dxa"/>
-            <w:tcBorders>
-              <w:top w:val="single" w:sz="8" w:space="0" w:color="000000"/>
-              <w:left w:val="single" w:sz="8" w:space="0" w:color="000000"/>
-              <w:bottom w:val="single" w:sz="8" w:space="0" w:color="000000"/>
-              <w:right w:val="single" w:sz="8" w:space="0" w:color="000000"/>
-            </w:tcBorders>
-            <w:tcMar>
-              <w:top w:w="100" w:type="dxa"/>
-              <w:left w:w="100" w:type="dxa"/>
-              <w:bottom w:w="100" w:type="dxa"/>
-              <w:right w:w="100" w:type="dxa"/>
-            </w:tcMar>
-            <w:vAlign w:val="center"/>
-            <w:hideMark/>
-          </w:tcPr>
-          <w:p>
-            <w:pPr>
-              <w:jc w:val="center"/>
-              <w:rPr>
-                <w:rFonts w:eastAsia="Calibri"/>
-                <w:sz w:val="22"/>
-                <w:szCs w:val="22"/>
-              </w:rPr>
-            </w:pPr>
-            <w:r>
-              <w:rPr>
-                <w:rFonts w:eastAsia="Calibri"/>
-                <w:sz w:val="22"/>
-                <w:szCs w:val="22"/>
-              </w:rPr>
-              <w:t>4</w:t>
-            </w:r>
-          </w:p>
-          <w:p>
-            <w:pPr>
-              <w:jc w:val="center"/>
-              <w:rPr>
-                <w:sz w:val="22"/>
-                <w:szCs w:val="22"/>
-              </w:rPr>
-            </w:pPr>
-            <w:r>
-              <w:rPr>
-                <w:sz w:val="22"/>
-                <w:szCs w:val="22"/>
-              </w:rPr>
-              <w:t>4</w:t>
-            </w:r>
-          </w:p>
-        </w:tc>
-        <w:tc>
-          <w:tcPr>
-            <w:tcW w:w="1132" w:type="dxa"/>
-            <w:tcBorders>
-              <w:top w:val="single" w:sz="8" w:space="0" w:color="000000"/>
-              <w:left w:val="single" w:sz="8" w:space="0" w:color="000000"/>
-              <w:bottom w:val="single" w:sz="8" w:space="0" w:color="000000"/>
-              <w:right w:val="single" w:sz="8" w:space="0" w:color="000000"/>
-            </w:tcBorders>
-            <w:tcMar>
-              <w:top w:w="100" w:type="dxa"/>
-              <w:left w:w="100" w:type="dxa"/>
-              <w:bottom w:w="100" w:type="dxa"/>
-              <w:right w:w="100" w:type="dxa"/>
-            </w:tcMar>
-            <w:vAlign w:val="center"/>
-          </w:tcPr>
-          <w:p>
-            <w:pPr>
-              <w:jc w:val="center"/>
-              <w:rPr>
-                <w:sz w:val="22"/>
-                <w:szCs w:val="22"/>
-              </w:rPr>
-            </w:pPr>
-            <w:r>
-              <w:rPr>
-                <w:sz w:val="22"/>
-                <w:szCs w:val="22"/>
-              </w:rPr>
-              <w:t>__/4</w:t>
-            </w:r>
-            <w:r>
-              <w:rPr>
-                <w:sz w:val="22"/>
-                <w:szCs w:val="22"/>
-              </w:rPr>
-              <w:br/>
-              <w:t>__/4</w:t>
-            </w:r>
-          </w:p>
-        </w:tc>
-        <w:tc>
-          <w:tcPr>
-            <w:tcW w:w="808" w:type="dxa"/>
-            <w:tcBorders>
-              <w:top w:val="single" w:sz="8" w:space="0" w:color="000000"/>
-              <w:left w:val="single" w:sz="8" w:space="0" w:color="000000"/>
-              <w:bottom w:val="single" w:sz="8" w:space="0" w:color="000000"/>
-              <w:right w:val="single" w:sz="8" w:space="0" w:color="000000"/>
-            </w:tcBorders>
-            <w:vAlign w:val="center"/>
-          </w:tcPr>
-          <w:p>
-            <w:pPr>
-              <w:jc w:val="center"/>
-              <w:rPr>
-                <w:sz w:val="22"/>
-                <w:szCs w:val="22"/>
-              </w:rPr>
-            </w:pPr>
-            <w:r>
-              <w:rPr>
-                <w:sz w:val="22"/>
-                <w:szCs w:val="22"/>
-              </w:rPr>
-              <w:t>__/4</w:t>
-            </w:r>
-            <w:r>
-              <w:rPr>
-                <w:sz w:val="22"/>
-                <w:szCs w:val="22"/>
-              </w:rPr>
-              <w:br/>
-              <w:t>__/4</w:t>
-            </w:r>
-          </w:p>
-        </w:tc>
-        <w:tc>
-          <w:tcPr>
-            <w:tcW w:w="834" w:type="dxa"/>
-            <w:tcBorders>
-              <w:top w:val="single" w:sz="8" w:space="0" w:color="000000"/>
-              <w:left w:val="single" w:sz="8" w:space="0" w:color="000000"/>
-              <w:bottom w:val="single" w:sz="8" w:space="0" w:color="000000"/>
-              <w:right w:val="single" w:sz="8" w:space="0" w:color="000000"/>
-            </w:tcBorders>
-            <w:tcMar>
-              <w:top w:w="100" w:type="dxa"/>
-              <w:left w:w="100" w:type="dxa"/>
-              <w:bottom w:w="100" w:type="dxa"/>
-              <w:right w:w="100" w:type="dxa"/>
-            </w:tcMar>
-            <w:vAlign w:val="center"/>
-          </w:tcPr>
-          <w:p>
-            <w:pPr>
-              <w:jc w:val="center"/>
-              <w:rPr>
-                <w:sz w:val="22"/>
-                <w:szCs w:val="22"/>
-              </w:rPr>
-            </w:pPr>
-            <w:r>
-              <w:rPr>
-                <w:sz w:val="22"/>
-                <w:szCs w:val="22"/>
-              </w:rPr>
-              <w:t>A x1</w:t>
-            </w:r>
-          </w:p>
-          <w:p>
-            <w:pPr>
-              <w:jc w:val="center"/>
-              <w:rPr>
-                <w:sz w:val="22"/>
-                <w:szCs w:val="22"/>
-              </w:rPr>
-            </w:pPr>
-            <w:r>
-              <w:rPr>
-                <w:sz w:val="22"/>
-                <w:szCs w:val="22"/>
-              </w:rPr>
-              <w:t>T x 2</w:t>
-            </w:r>
-          </w:p>
-        </w:tc>
-        <w:tc>
-          <w:tcPr>
-            <w:tcW w:w="1264" w:type="dxa"/>
-            <w:tcBorders>
-              <w:top w:val="single" w:sz="8" w:space="0" w:color="000000"/>
-              <w:left w:val="single" w:sz="8" w:space="0" w:color="000000"/>
-              <w:bottom w:val="single" w:sz="8" w:space="0" w:color="000000"/>
-              <w:right w:val="single" w:sz="8" w:space="0" w:color="000000"/>
-            </w:tcBorders>
-            <w:tcMar>
-              <w:top w:w="100" w:type="dxa"/>
-              <w:left w:w="100" w:type="dxa"/>
-              <w:bottom w:w="100" w:type="dxa"/>
-              <w:right w:w="100" w:type="dxa"/>
-            </w:tcMar>
-            <w:vAlign w:val="center"/>
-          </w:tcPr>
-          <w:p>
-            <w:pPr>
-              <w:jc w:val="center"/>
-              <w:rPr>
-                <w:sz w:val="22"/>
-                <w:szCs w:val="22"/>
-              </w:rPr>
-            </w:pPr>
-            <w:r>
-              <w:rPr>
-                <w:sz w:val="22"/>
-                <w:szCs w:val="22"/>
-              </w:rPr>
-              <w:t>A __</w:t>
-            </w:r>
-            <w:r>
-              <w:rPr>
-                <w:sz w:val="22"/>
-                <w:szCs w:val="22"/>
-              </w:rPr>
-              <w:t>/</w:t>
-            </w:r>
-            <w:r>
-              <w:rPr>
-                <w:sz w:val="22"/>
-                <w:szCs w:val="22"/>
-              </w:rPr>
-              <w:t xml:space="preserve"> 8</w:t>
-            </w:r>
-          </w:p>
-          <w:p>
-            <w:pPr>
-              <w:jc w:val="center"/>
-              <w:rPr>
-                <w:sz w:val="22"/>
-                <w:szCs w:val="22"/>
-              </w:rPr>
-            </w:pPr>
-            <w:r>
-              <w:rPr>
-                <w:sz w:val="22"/>
-                <w:szCs w:val="22"/>
-              </w:rPr>
-              <w:t>T _</w:t>
-            </w:r>
-            <w:r>
-              <w:rPr>
-                <w:sz w:val="22"/>
-                <w:szCs w:val="22"/>
-              </w:rPr>
-              <w:t>_</w:t>
-            </w:r>
-            <w:r>
-              <w:rPr>
-                <w:sz w:val="22"/>
-                <w:szCs w:val="22"/>
-              </w:rPr>
-              <w:t>/</w:t>
-            </w:r>
-            <w:r>
-              <w:rPr>
-                <w:sz w:val="22"/>
-                <w:szCs w:val="22"/>
-              </w:rPr>
-              <w:t>16</w:t>
+              </w:rPr>
+            </w:pPr>
+            <w:r>
+              <w:rPr>
+                <w:b/>
+                <w:bCs/>
+                <w:sz w:val="20"/>
+                <w:szCs w:val="20"/>
+              </w:rPr>
+              <w:t xml:space="preserve">T _ / </w:t>
+            </w:r>
+            <w:r>
+              <w:rPr>
+                <w:b/>
+                <w:bCs/>
+                <w:sz w:val="20"/>
+                <w:szCs w:val="20"/>
+              </w:rPr>
+              <w:t>14</w:t>
             </w:r>
           </w:p>
         </w:tc>
@@ -1943,23 +1561,37 @@
         </w:trPr>
         <w:tc>
           <w:tcPr>
-            <w:tcW w:w="1321" w:type="dxa"/>
-            <w:tcBorders>
-              <w:top w:val="single" w:sz="8" w:space="0" w:color="000000"/>
-              <w:left w:val="single" w:sz="8" w:space="0" w:color="000000"/>
-              <w:bottom w:val="single" w:sz="8" w:space="0" w:color="000000"/>
-              <w:right w:val="single" w:sz="8" w:space="0" w:color="000000"/>
-            </w:tcBorders>
-            <w:shd w:val="clear" w:color="auto" w:fill="B7B7B7"/>
-            <w:tcMar>
-              <w:top w:w="100" w:type="dxa"/>
-              <w:left w:w="100" w:type="dxa"/>
-              <w:bottom w:w="100" w:type="dxa"/>
-              <w:right w:w="100" w:type="dxa"/>
-            </w:tcMar>
-            <w:hideMark/>
-          </w:tcPr>
-          <w:p/>
+            <w:tcW w:w="1692" w:type="dxa"/>
+            <w:tcBorders>
+              <w:top w:val="single" w:sz="8" w:space="0" w:color="000000"/>
+              <w:left w:val="single" w:sz="8" w:space="0" w:color="000000"/>
+              <w:bottom w:val="single" w:sz="8" w:space="0" w:color="000000"/>
+              <w:right w:val="single" w:sz="8" w:space="0" w:color="000000"/>
+            </w:tcBorders>
+            <w:tcMar>
+              <w:top w:w="100" w:type="dxa"/>
+              <w:left w:w="100" w:type="dxa"/>
+              <w:bottom w:w="100" w:type="dxa"/>
+              <w:right w:w="100" w:type="dxa"/>
+            </w:tcMar>
+          </w:tcPr>
+          <w:p>
+            <w:pPr>
+              <w:rPr>
+                <w:rFonts w:eastAsia="Calibri"/>
+                <w:b/>
+                <w:bCs/>
+              </w:rPr>
+            </w:pPr>
+            <w:r>
+              <w:rPr>
+                <w:rFonts w:eastAsia="Calibri"/>
+                <w:b/>
+                <w:bCs/>
+              </w:rPr>
+              <w:t xml:space="preserve">What is it that you built, and how did you build it? </w:t>
+            </w:r>
+          </w:p>
         </w:tc>
         <w:tc>
           <w:tcPr>
@@ -1976,81 +1608,273 @@
               <w:bottom w:w="100" w:type="dxa"/>
               <w:right w:w="100" w:type="dxa"/>
             </w:tcMar>
-            <w:hideMark/>
-          </w:tcPr>
-          <w:p>
-            <w:pPr>
-              <w:rPr>
-                <w:b/>
-                <w:bCs/>
-                <w:color w:val="auto"/>
-              </w:rPr>
-            </w:pPr>
-            <w:r>
-              <w:rPr>
-                <w:b/>
-                <w:bCs/>
-              </w:rPr>
-              <w:t>Submission Guidelines</w:t>
-            </w:r>
-          </w:p>
-        </w:tc>
-        <w:tc>
-          <w:tcPr>
-            <w:tcW w:w="1926" w:type="dxa"/>
-            <w:gridSpan w:val="2"/>
-            <w:tcBorders>
-              <w:top w:val="single" w:sz="8" w:space="0" w:color="000000"/>
-              <w:left w:val="single" w:sz="8" w:space="0" w:color="000000"/>
-              <w:bottom w:val="single" w:sz="8" w:space="0" w:color="000000"/>
-              <w:right w:val="single" w:sz="8" w:space="0" w:color="000000"/>
-            </w:tcBorders>
-            <w:shd w:val="clear" w:color="auto" w:fill="B7B7B7"/>
-          </w:tcPr>
-          <w:p>
-            <w:pPr>
-              <w:jc w:val="center"/>
-              <w:rPr>
-                <w:b/>
-                <w:bCs/>
-              </w:rPr>
-            </w:pPr>
-          </w:p>
-        </w:tc>
-        <w:tc>
-          <w:tcPr>
-            <w:tcW w:w="1642" w:type="dxa"/>
-            <w:gridSpan w:val="2"/>
-            <w:tcBorders>
-              <w:top w:val="single" w:sz="8" w:space="0" w:color="000000"/>
-              <w:left w:val="single" w:sz="8" w:space="0" w:color="000000"/>
-              <w:bottom w:val="single" w:sz="8" w:space="0" w:color="000000"/>
-              <w:right w:val="single" w:sz="8" w:space="0" w:color="000000"/>
-            </w:tcBorders>
-            <w:shd w:val="clear" w:color="auto" w:fill="B7B7B7"/>
-            <w:tcMar>
-              <w:top w:w="100" w:type="dxa"/>
-              <w:left w:w="100" w:type="dxa"/>
-              <w:bottom w:w="100" w:type="dxa"/>
-              <w:right w:w="100" w:type="dxa"/>
-            </w:tcMar>
-            <w:hideMark/>
-          </w:tcPr>
-          <w:p>
-            <w:pPr>
-              <w:jc w:val="center"/>
-              <w:rPr>
-                <w:b/>
-                <w:bCs/>
-                <w:color w:val="auto"/>
-              </w:rPr>
-            </w:pPr>
-            <w:r>
-              <w:rPr>
-                <w:b/>
-                <w:bCs/>
-              </w:rPr>
-              <w:t>SUBTOTAL</w:t>
+          </w:tcPr>
+          <w:p>
+            <w:pPr>
+              <w:rPr>
+                <w:rFonts w:eastAsia="Calibri"/>
+                <w:sz w:val="22"/>
+                <w:szCs w:val="22"/>
+              </w:rPr>
+            </w:pPr>
+            <w:r>
+              <w:rPr>
+                <w:rFonts w:eastAsia="Calibri"/>
+                <w:sz w:val="22"/>
+                <w:szCs w:val="22"/>
+              </w:rPr>
+              <w:t xml:space="preserve">Your evidence guide </w:t>
+            </w:r>
+            <w:r>
+              <w:rPr>
+                <w:rFonts w:eastAsia="Calibri"/>
+                <w:b/>
+                <w:bCs/>
+                <w:sz w:val="22"/>
+                <w:szCs w:val="22"/>
+              </w:rPr>
+              <w:t>communicates the ideas</w:t>
+            </w:r>
+            <w:r>
+              <w:rPr>
+                <w:rFonts w:eastAsia="Calibri"/>
+                <w:sz w:val="22"/>
+                <w:szCs w:val="22"/>
+              </w:rPr>
+              <w:t xml:space="preserve"> of your project </w:t>
+            </w:r>
+            <w:r>
+              <w:rPr>
+                <w:rFonts w:eastAsia="Calibri"/>
+                <w:b/>
+                <w:bCs/>
+                <w:sz w:val="22"/>
+                <w:szCs w:val="22"/>
+              </w:rPr>
+              <w:t>coherently</w:t>
+            </w:r>
+            <w:r>
+              <w:rPr>
+                <w:rFonts w:eastAsia="Calibri"/>
+                <w:sz w:val="22"/>
+                <w:szCs w:val="22"/>
+              </w:rPr>
+              <w:t xml:space="preserve"> using </w:t>
+            </w:r>
+            <w:r>
+              <w:rPr>
+                <w:rFonts w:eastAsia="Calibri"/>
+                <w:b/>
+                <w:bCs/>
+                <w:sz w:val="22"/>
+                <w:szCs w:val="22"/>
+              </w:rPr>
+              <w:t>appropriate evidence</w:t>
+            </w:r>
+            <w:r>
+              <w:rPr>
+                <w:rFonts w:eastAsia="Calibri"/>
+                <w:sz w:val="22"/>
+                <w:szCs w:val="22"/>
+              </w:rPr>
+              <w:t xml:space="preserve"> and </w:t>
+            </w:r>
+            <w:r>
+              <w:rPr>
+                <w:rFonts w:eastAsia="Calibri"/>
+                <w:b/>
+                <w:bCs/>
+                <w:sz w:val="22"/>
+                <w:szCs w:val="22"/>
+              </w:rPr>
+              <w:t>technical literacy</w:t>
+            </w:r>
+            <w:r>
+              <w:rPr>
+                <w:rFonts w:eastAsia="Calibri"/>
+                <w:sz w:val="22"/>
+                <w:szCs w:val="22"/>
+              </w:rPr>
+              <w:t xml:space="preserve">. The evidence highlights your </w:t>
+            </w:r>
+            <w:r>
+              <w:rPr>
+                <w:rFonts w:eastAsia="Calibri"/>
+                <w:b/>
+                <w:bCs/>
+                <w:sz w:val="22"/>
+                <w:szCs w:val="22"/>
+              </w:rPr>
+              <w:t>project details</w:t>
+            </w:r>
+            <w:r>
+              <w:rPr>
+                <w:rFonts w:eastAsia="Calibri"/>
+                <w:sz w:val="22"/>
+                <w:szCs w:val="22"/>
+              </w:rPr>
+              <w:t xml:space="preserve"> appropriately and shows evidence of using </w:t>
+            </w:r>
+            <w:r>
+              <w:rPr>
+                <w:rFonts w:eastAsia="Calibri"/>
+                <w:b/>
+                <w:bCs/>
+                <w:sz w:val="22"/>
+                <w:szCs w:val="22"/>
+              </w:rPr>
+              <w:t>appropriate techniques and approaches</w:t>
+            </w:r>
+            <w:r>
+              <w:rPr>
+                <w:rFonts w:eastAsia="Calibri"/>
+                <w:sz w:val="22"/>
+                <w:szCs w:val="22"/>
+              </w:rPr>
+              <w:t xml:space="preserve">. </w:t>
+            </w:r>
+          </w:p>
+          <w:p>
+            <w:pPr>
+              <w:rPr>
+                <w:rFonts w:eastAsia="Calibri"/>
+                <w:b/>
+                <w:bCs/>
+                <w:sz w:val="22"/>
+                <w:szCs w:val="22"/>
+              </w:rPr>
+            </w:pPr>
+          </w:p>
+        </w:tc>
+        <w:tc>
+          <w:tcPr>
+            <w:tcW w:w="794" w:type="dxa"/>
+            <w:tcBorders>
+              <w:top w:val="single" w:sz="8" w:space="0" w:color="000000"/>
+              <w:left w:val="single" w:sz="8" w:space="0" w:color="000000"/>
+              <w:bottom w:val="single" w:sz="8" w:space="0" w:color="000000"/>
+              <w:right w:val="single" w:sz="8" w:space="0" w:color="000000"/>
+            </w:tcBorders>
+            <w:tcMar>
+              <w:top w:w="100" w:type="dxa"/>
+              <w:left w:w="100" w:type="dxa"/>
+              <w:bottom w:w="100" w:type="dxa"/>
+              <w:right w:w="100" w:type="dxa"/>
+            </w:tcMar>
+            <w:vAlign w:val="center"/>
+          </w:tcPr>
+          <w:p>
+            <w:pPr>
+              <w:jc w:val="center"/>
+              <w:rPr>
+                <w:rFonts w:eastAsia="Calibri"/>
+                <w:sz w:val="22"/>
+                <w:szCs w:val="22"/>
+              </w:rPr>
+            </w:pPr>
+            <w:r>
+              <w:rPr>
+                <w:rFonts w:eastAsia="Calibri"/>
+                <w:sz w:val="22"/>
+                <w:szCs w:val="22"/>
+              </w:rPr>
+              <w:t>4</w:t>
+            </w:r>
+          </w:p>
+        </w:tc>
+        <w:tc>
+          <w:tcPr>
+            <w:tcW w:w="1132" w:type="dxa"/>
+            <w:tcBorders>
+              <w:top w:val="single" w:sz="8" w:space="0" w:color="000000"/>
+              <w:left w:val="single" w:sz="8" w:space="0" w:color="000000"/>
+              <w:bottom w:val="single" w:sz="8" w:space="0" w:color="000000"/>
+              <w:right w:val="single" w:sz="8" w:space="0" w:color="000000"/>
+            </w:tcBorders>
+            <w:tcMar>
+              <w:top w:w="100" w:type="dxa"/>
+              <w:left w:w="100" w:type="dxa"/>
+              <w:bottom w:w="100" w:type="dxa"/>
+              <w:right w:w="100" w:type="dxa"/>
+            </w:tcMar>
+            <w:vAlign w:val="center"/>
+          </w:tcPr>
+          <w:p>
+            <w:pPr>
+              <w:jc w:val="center"/>
+              <w:rPr>
+                <w:sz w:val="22"/>
+                <w:szCs w:val="22"/>
+              </w:rPr>
+            </w:pPr>
+            <w:r>
+              <w:rPr>
+                <w:sz w:val="22"/>
+                <w:szCs w:val="22"/>
+              </w:rPr>
+              <w:t>__/4</w:t>
+            </w:r>
+          </w:p>
+        </w:tc>
+        <w:tc>
+          <w:tcPr>
+            <w:tcW w:w="808" w:type="dxa"/>
+            <w:tcBorders>
+              <w:top w:val="single" w:sz="8" w:space="0" w:color="000000"/>
+              <w:left w:val="single" w:sz="8" w:space="0" w:color="000000"/>
+              <w:bottom w:val="single" w:sz="8" w:space="0" w:color="000000"/>
+              <w:right w:val="single" w:sz="8" w:space="0" w:color="000000"/>
+            </w:tcBorders>
+            <w:vAlign w:val="center"/>
+          </w:tcPr>
+          <w:p>
+            <w:pPr>
+              <w:jc w:val="center"/>
+              <w:rPr>
+                <w:sz w:val="22"/>
+                <w:szCs w:val="22"/>
+              </w:rPr>
+            </w:pPr>
+            <w:r>
+              <w:rPr>
+                <w:sz w:val="22"/>
+                <w:szCs w:val="22"/>
+              </w:rPr>
+              <w:t>__/4</w:t>
+            </w:r>
+          </w:p>
+        </w:tc>
+        <w:tc>
+          <w:tcPr>
+            <w:tcW w:w="834" w:type="dxa"/>
+            <w:tcBorders>
+              <w:top w:val="single" w:sz="8" w:space="0" w:color="000000"/>
+              <w:left w:val="single" w:sz="8" w:space="0" w:color="000000"/>
+              <w:bottom w:val="single" w:sz="8" w:space="0" w:color="000000"/>
+              <w:right w:val="single" w:sz="8" w:space="0" w:color="000000"/>
+            </w:tcBorders>
+            <w:tcMar>
+              <w:top w:w="100" w:type="dxa"/>
+              <w:left w:w="100" w:type="dxa"/>
+              <w:bottom w:w="100" w:type="dxa"/>
+              <w:right w:w="100" w:type="dxa"/>
+            </w:tcMar>
+            <w:vAlign w:val="center"/>
+          </w:tcPr>
+          <w:p>
+            <w:pPr>
+              <w:jc w:val="center"/>
+              <w:rPr>
+                <w:sz w:val="22"/>
+                <w:szCs w:val="22"/>
+              </w:rPr>
+            </w:pPr>
+            <w:r>
+              <w:rPr>
+                <w:sz w:val="22"/>
+                <w:szCs w:val="22"/>
+              </w:rPr>
+              <w:t>-</w:t>
             </w:r>
           </w:p>
         </w:tc>
@@ -2063,47 +1887,35 @@
               <w:bottom w:val="single" w:sz="8" w:space="0" w:color="000000"/>
               <w:right w:val="single" w:sz="8" w:space="0" w:color="000000"/>
             </w:tcBorders>
-            <w:shd w:val="clear" w:color="auto" w:fill="B7B7B7"/>
-            <w:tcMar>
-              <w:top w:w="100" w:type="dxa"/>
-              <w:left w:w="100" w:type="dxa"/>
-              <w:bottom w:w="100" w:type="dxa"/>
-              <w:right w:w="100" w:type="dxa"/>
-            </w:tcMar>
-            <w:hideMark/>
-          </w:tcPr>
-          <w:p>
-            <w:pPr>
-              <w:jc w:val="center"/>
-              <w:rPr>
-                <w:b/>
-                <w:bCs/>
-                <w:color w:val="auto"/>
-              </w:rPr>
-            </w:pPr>
-            <w:r>
-              <w:rPr>
-                <w:b/>
-                <w:bCs/>
-              </w:rPr>
-              <w:t>A __/24</w:t>
-            </w:r>
-          </w:p>
-          <w:p>
-            <w:pPr>
-              <w:jc w:val="center"/>
-              <w:rPr>
-                <w:b/>
-                <w:bCs/>
-                <w:color w:val="auto"/>
-              </w:rPr>
-            </w:pPr>
-            <w:r>
-              <w:rPr>
-                <w:b/>
-                <w:bCs/>
-              </w:rPr>
-              <w:t>T __/48</w:t>
+            <w:tcMar>
+              <w:top w:w="100" w:type="dxa"/>
+              <w:left w:w="100" w:type="dxa"/>
+              <w:bottom w:w="100" w:type="dxa"/>
+              <w:right w:w="100" w:type="dxa"/>
+            </w:tcMar>
+            <w:vAlign w:val="center"/>
+          </w:tcPr>
+          <w:p>
+            <w:pPr>
+              <w:jc w:val="center"/>
+              <w:rPr>
+                <w:sz w:val="22"/>
+                <w:szCs w:val="22"/>
+              </w:rPr>
+            </w:pPr>
+            <w:r>
+              <w:rPr>
+                <w:sz w:val="22"/>
+                <w:szCs w:val="22"/>
+              </w:rPr>
+              <w:t>__/</w:t>
+            </w:r>
+            <w:r>
+              <w:rPr>
+                <w:sz w:val="22"/>
+                <w:szCs w:val="22"/>
+              </w:rPr>
+              <w:t xml:space="preserve"> 4</w:t>
             </w:r>
           </w:p>
         </w:tc>
@@ -2115,36 +1927,36 @@
         </w:trPr>
         <w:tc>
           <w:tcPr>
-            <w:tcW w:w="1321" w:type="dxa"/>
-            <w:tcBorders>
-              <w:top w:val="single" w:sz="8" w:space="0" w:color="000000"/>
-              <w:left w:val="single" w:sz="8" w:space="0" w:color="000000"/>
-              <w:bottom w:val="single" w:sz="8" w:space="0" w:color="000000"/>
-              <w:right w:val="single" w:sz="8" w:space="0" w:color="000000"/>
-            </w:tcBorders>
-            <w:tcMar>
-              <w:top w:w="100" w:type="dxa"/>
-              <w:left w:w="100" w:type="dxa"/>
-              <w:bottom w:w="100" w:type="dxa"/>
-              <w:right w:w="100" w:type="dxa"/>
-            </w:tcMar>
-            <w:hideMark/>
-          </w:tcPr>
-          <w:p>
-            <w:pPr>
-              <w:rPr>
-                <w:b/>
-                <w:bCs/>
-                <w:color w:val="auto"/>
-              </w:rPr>
-            </w:pPr>
-            <w:r>
-              <w:rPr>
+            <w:tcW w:w="1692" w:type="dxa"/>
+            <w:tcBorders>
+              <w:top w:val="single" w:sz="8" w:space="0" w:color="000000"/>
+              <w:left w:val="single" w:sz="8" w:space="0" w:color="000000"/>
+              <w:bottom w:val="single" w:sz="8" w:space="0" w:color="000000"/>
+              <w:right w:val="single" w:sz="8" w:space="0" w:color="000000"/>
+            </w:tcBorders>
+            <w:tcMar>
+              <w:top w:w="100" w:type="dxa"/>
+              <w:left w:w="100" w:type="dxa"/>
+              <w:bottom w:w="100" w:type="dxa"/>
+              <w:right w:w="100" w:type="dxa"/>
+            </w:tcMar>
+          </w:tcPr>
+          <w:p>
+            <w:pPr>
+              <w:rPr>
+                <w:rFonts w:eastAsia="Calibri"/>
+                <w:b/>
+                <w:bCs/>
+              </w:rPr>
+            </w:pPr>
+            <w:r>
+              <w:rPr>
+                <w:rFonts w:eastAsia="Calibri"/>
                 <w:b/>
                 <w:bCs/>
               </w:rPr>
               <w:lastRenderedPageBreak/>
-              <w:t>Submitability</w:t>
+              <w:t xml:space="preserve">Evaluate what your end product with your initial design from T3. </w:t>
             </w:r>
           </w:p>
         </w:tc>
@@ -2163,40 +1975,112 @@
               <w:bottom w:w="100" w:type="dxa"/>
               <w:right w:w="100" w:type="dxa"/>
             </w:tcMar>
-            <w:hideMark/>
-          </w:tcPr>
-          <w:p>
-            <w:pPr>
-              <w:rPr>
-                <w:color w:val="auto"/>
-              </w:rPr>
-            </w:pPr>
-            <w:r>
-              <w:rPr>
-                <w:b/>
-                <w:bCs/>
-              </w:rPr>
-              <w:t>Assessment submission is ordered</w:t>
-            </w:r>
-            <w:r>
-              <w:t xml:space="preserve"> and has a definite pattern to its construction. </w:t>
-            </w:r>
-            <w:r>
-              <w:rPr>
-                <w:b/>
-                <w:bCs/>
-              </w:rPr>
-              <w:t>The reader is not confused a</w:t>
-            </w:r>
-            <w:r>
-              <w:rPr>
-                <w:b/>
-                <w:bCs/>
-              </w:rPr>
-              <w:t>bout the content in any given section and can follow the submission flow</w:t>
-            </w:r>
-            <w:r>
-              <w:t xml:space="preserve"> easily. </w:t>
+          </w:tcPr>
+          <w:p>
+            <w:pPr>
+              <w:rPr>
+                <w:rFonts w:eastAsia="Calibri"/>
+                <w:sz w:val="22"/>
+                <w:szCs w:val="22"/>
+              </w:rPr>
+            </w:pPr>
+            <w:r>
+              <w:rPr>
+                <w:rFonts w:eastAsia="Calibri"/>
+                <w:sz w:val="22"/>
+                <w:szCs w:val="22"/>
+              </w:rPr>
+              <w:t xml:space="preserve">Your evidence guide </w:t>
+            </w:r>
+            <w:r>
+              <w:rPr>
+                <w:rFonts w:eastAsia="Calibri"/>
+                <w:b/>
+                <w:bCs/>
+                <w:sz w:val="22"/>
+                <w:szCs w:val="22"/>
+              </w:rPr>
+              <w:t>communicates your evaluation</w:t>
+            </w:r>
+            <w:r>
+              <w:rPr>
+                <w:rFonts w:eastAsia="Calibri"/>
+                <w:sz w:val="22"/>
+                <w:szCs w:val="22"/>
+              </w:rPr>
+              <w:t xml:space="preserve"> between </w:t>
+            </w:r>
+            <w:r>
+              <w:rPr>
+                <w:rFonts w:eastAsia="Calibri"/>
+                <w:b/>
+                <w:bCs/>
+                <w:sz w:val="22"/>
+                <w:szCs w:val="22"/>
+              </w:rPr>
+              <w:t>where you started in this project and your final deliverable</w:t>
+            </w:r>
+            <w:r>
+              <w:rPr>
+                <w:rFonts w:eastAsia="Calibri"/>
+                <w:sz w:val="22"/>
+                <w:szCs w:val="22"/>
+              </w:rPr>
+              <w:t xml:space="preserve">. This evidence is </w:t>
+            </w:r>
+            <w:r>
+              <w:rPr>
+                <w:rFonts w:eastAsia="Calibri"/>
+                <w:b/>
+                <w:bCs/>
+                <w:sz w:val="22"/>
+                <w:szCs w:val="22"/>
+              </w:rPr>
+              <w:t>presented coherently</w:t>
+            </w:r>
+            <w:r>
+              <w:rPr>
+                <w:rFonts w:eastAsia="Calibri"/>
+                <w:sz w:val="22"/>
+                <w:szCs w:val="22"/>
+              </w:rPr>
+              <w:t xml:space="preserve"> and uses </w:t>
+            </w:r>
+            <w:r>
+              <w:rPr>
+                <w:rFonts w:eastAsia="Calibri"/>
+                <w:b/>
+                <w:bCs/>
+                <w:sz w:val="22"/>
+                <w:szCs w:val="22"/>
+              </w:rPr>
+              <w:t>appropriate evidence</w:t>
+            </w:r>
+            <w:r>
+              <w:rPr>
+                <w:rFonts w:eastAsia="Calibri"/>
+                <w:sz w:val="22"/>
+                <w:szCs w:val="22"/>
+              </w:rPr>
+              <w:t xml:space="preserve"> </w:t>
+            </w:r>
+            <w:r>
+              <w:rPr>
+                <w:rFonts w:eastAsia="Calibri"/>
+                <w:b/>
+                <w:bCs/>
+                <w:sz w:val="22"/>
+                <w:szCs w:val="22"/>
+              </w:rPr>
+              <w:t>and technical language</w:t>
+            </w:r>
+            <w:r>
+              <w:rPr>
+                <w:rFonts w:eastAsia="Calibri"/>
+                <w:sz w:val="22"/>
+                <w:szCs w:val="22"/>
+              </w:rPr>
+              <w:t>.</w:t>
             </w:r>
           </w:p>
         </w:tc>
@@ -2216,16 +2100,22 @@
               <w:right w:w="100" w:type="dxa"/>
             </w:tcMar>
             <w:vAlign w:val="center"/>
-            <w:hideMark/>
-          </w:tcPr>
-          <w:p>
-            <w:pPr>
-              <w:jc w:val="center"/>
-              <w:rPr>
-                <w:color w:val="auto"/>
-              </w:rPr>
-            </w:pPr>
-            <w:r>
+          </w:tcPr>
+          <w:p>
+            <w:pPr>
+              <w:jc w:val="center"/>
+              <w:rPr>
+                <w:rFonts w:eastAsia="Calibri"/>
+                <w:sz w:val="22"/>
+                <w:szCs w:val="22"/>
+              </w:rPr>
+            </w:pPr>
+            <w:r>
+              <w:rPr>
+                <w:rFonts w:eastAsia="Calibri"/>
+                <w:sz w:val="22"/>
+                <w:szCs w:val="22"/>
+              </w:rPr>
               <w:t>4</w:t>
             </w:r>
           </w:p>
@@ -2246,17 +2136,20 @@
               <w:right w:w="100" w:type="dxa"/>
             </w:tcMar>
             <w:vAlign w:val="center"/>
-            <w:hideMark/>
-          </w:tcPr>
-          <w:p>
-            <w:pPr>
-              <w:jc w:val="center"/>
-              <w:rPr>
-                <w:color w:val="auto"/>
-                <w:kern w:val="0"/>
-              </w:rPr>
-            </w:pPr>
-            <w:r>
+          </w:tcPr>
+          <w:p>
+            <w:pPr>
+              <w:jc w:val="center"/>
+              <w:rPr>
+                <w:sz w:val="22"/>
+                <w:szCs w:val="22"/>
+              </w:rPr>
+            </w:pPr>
+            <w:r>
+              <w:rPr>
+                <w:sz w:val="22"/>
+                <w:szCs w:val="22"/>
+              </w:rPr>
               <w:t>__/4</w:t>
             </w:r>
           </w:p>
@@ -2276,11 +2169,15 @@
             <w:pPr>
               <w:jc w:val="center"/>
               <w:rPr>
-                <w:color w:val="auto"/>
-                <w:kern w:val="0"/>
-              </w:rPr>
-            </w:pPr>
-            <w:r>
+                <w:sz w:val="22"/>
+                <w:szCs w:val="22"/>
+              </w:rPr>
+            </w:pPr>
+            <w:r>
+              <w:rPr>
+                <w:sz w:val="22"/>
+                <w:szCs w:val="22"/>
+              </w:rPr>
               <w:t>__/4</w:t>
             </w:r>
           </w:p>
@@ -2301,17 +2198,21 @@
               <w:right w:w="100" w:type="dxa"/>
             </w:tcMar>
             <w:vAlign w:val="center"/>
-            <w:hideMark/>
-          </w:tcPr>
-          <w:p>
-            <w:pPr>
-              <w:jc w:val="center"/>
-            </w:pPr>
-            <w:r>
-              <w:t>x</w:t>
-            </w:r>
-            <w:r>
-              <w:t>2</w:t>
+          </w:tcPr>
+          <w:p>
+            <w:pPr>
+              <w:jc w:val="center"/>
+              <w:rPr>
+                <w:sz w:val="22"/>
+                <w:szCs w:val="22"/>
+              </w:rPr>
+            </w:pPr>
+            <w:r>
+              <w:rPr>
+                <w:sz w:val="22"/>
+                <w:szCs w:val="22"/>
+              </w:rPr>
+              <w:t>-</w:t>
             </w:r>
           </w:p>
         </w:tc>
@@ -2331,17 +2232,28 @@
               <w:right w:w="100" w:type="dxa"/>
             </w:tcMar>
             <w:vAlign w:val="center"/>
-            <w:hideMark/>
-          </w:tcPr>
-          <w:p>
-            <w:pPr>
-              <w:jc w:val="center"/>
-              <w:rPr>
-                <w:color w:val="auto"/>
-              </w:rPr>
-            </w:pPr>
-            <w:r>
-              <w:t>__ / 8</w:t>
+          </w:tcPr>
+          <w:p>
+            <w:pPr>
+              <w:jc w:val="center"/>
+              <w:rPr>
+                <w:sz w:val="22"/>
+                <w:szCs w:val="22"/>
+              </w:rPr>
+            </w:pPr>
+            <w:r>
+              <w:rPr>
+                <w:sz w:val="22"/>
+                <w:szCs w:val="22"/>
+              </w:rPr>
+              <w:t>__/</w:t>
+            </w:r>
+            <w:r>
+              <w:rPr>
+                <w:sz w:val="22"/>
+                <w:szCs w:val="22"/>
+              </w:rPr>
+              <w:t xml:space="preserve"> 4</w:t>
             </w:r>
           </w:p>
         </w:tc>
@@ -2353,35 +2265,35 @@
         </w:trPr>
         <w:tc>
           <w:tcPr>
-            <w:tcW w:w="1321" w:type="dxa"/>
-            <w:tcBorders>
-              <w:top w:val="single" w:sz="8" w:space="0" w:color="000000"/>
-              <w:left w:val="single" w:sz="8" w:space="0" w:color="000000"/>
-              <w:bottom w:val="single" w:sz="8" w:space="0" w:color="000000"/>
-              <w:right w:val="single" w:sz="8" w:space="0" w:color="000000"/>
-            </w:tcBorders>
-            <w:tcMar>
-              <w:top w:w="100" w:type="dxa"/>
-              <w:left w:w="100" w:type="dxa"/>
-              <w:bottom w:w="100" w:type="dxa"/>
-              <w:right w:w="100" w:type="dxa"/>
-            </w:tcMar>
-            <w:hideMark/>
-          </w:tcPr>
-          <w:p>
-            <w:pPr>
-              <w:rPr>
-                <w:b/>
-                <w:bCs/>
-                <w:color w:val="auto"/>
-              </w:rPr>
-            </w:pPr>
-            <w:r>
-              <w:rPr>
-                <w:b/>
-                <w:bCs/>
-              </w:rPr>
-              <w:t>Formatting</w:t>
+            <w:tcW w:w="1692" w:type="dxa"/>
+            <w:tcBorders>
+              <w:top w:val="single" w:sz="8" w:space="0" w:color="000000"/>
+              <w:left w:val="single" w:sz="8" w:space="0" w:color="000000"/>
+              <w:bottom w:val="single" w:sz="8" w:space="0" w:color="000000"/>
+              <w:right w:val="single" w:sz="8" w:space="0" w:color="000000"/>
+            </w:tcBorders>
+            <w:tcMar>
+              <w:top w:w="100" w:type="dxa"/>
+              <w:left w:w="100" w:type="dxa"/>
+              <w:bottom w:w="100" w:type="dxa"/>
+              <w:right w:w="100" w:type="dxa"/>
+            </w:tcMar>
+          </w:tcPr>
+          <w:p>
+            <w:pPr>
+              <w:rPr>
+                <w:rFonts w:eastAsia="Calibri"/>
+                <w:b/>
+                <w:bCs/>
+              </w:rPr>
+            </w:pPr>
+            <w:r>
+              <w:rPr>
+                <w:rFonts w:eastAsia="Calibri"/>
+                <w:b/>
+                <w:bCs/>
+              </w:rPr>
+              <w:t>Question 3: student selected</w:t>
             </w:r>
           </w:p>
         </w:tc>
@@ -2400,60 +2312,86 @@
               <w:bottom w:w="100" w:type="dxa"/>
               <w:right w:w="100" w:type="dxa"/>
             </w:tcMar>
-            <w:hideMark/>
-          </w:tcPr>
-          <w:p>
-            <w:pPr>
-              <w:rPr>
-                <w:color w:val="auto"/>
-              </w:rPr>
-            </w:pPr>
-            <w:r>
-              <w:rPr>
-                <w:b/>
-                <w:bCs/>
-              </w:rPr>
-              <w:t>Students have</w:t>
-            </w:r>
-            <w:r>
-              <w:t xml:space="preserve"> </w:t>
-            </w:r>
-            <w:r>
-              <w:rPr>
-                <w:b/>
-                <w:bCs/>
-              </w:rPr>
-              <w:t>followed the formatting instructions</w:t>
-            </w:r>
-            <w:r>
-              <w:rPr>
-                <w:b/>
-                <w:bCs/>
-              </w:rPr>
-              <w:t>,</w:t>
-            </w:r>
-            <w:r>
-              <w:t xml:space="preserve"> including any provided templates and guides </w:t>
-            </w:r>
-            <w:r>
-              <w:rPr>
-                <w:b/>
-                <w:bCs/>
-              </w:rPr>
-              <w:t>or have created their own</w:t>
-            </w:r>
-            <w:r>
-              <w:t xml:space="preserve"> legible formatting guide </w:t>
-            </w:r>
-            <w:r>
-              <w:rPr>
-                <w:b/>
-                <w:bCs/>
-              </w:rPr>
-              <w:t>and applied it constantly</w:t>
-            </w:r>
-            <w:r>
-              <w:t>.</w:t>
+          </w:tcPr>
+          <w:p>
+            <w:pPr>
+              <w:rPr>
+                <w:rFonts w:eastAsia="Calibri"/>
+                <w:sz w:val="22"/>
+                <w:szCs w:val="22"/>
+              </w:rPr>
+            </w:pPr>
+            <w:r>
+              <w:rPr>
+                <w:rFonts w:eastAsia="Calibri"/>
+                <w:sz w:val="22"/>
+                <w:szCs w:val="22"/>
+              </w:rPr>
+              <w:t xml:space="preserve">The evidence guide addresses </w:t>
+            </w:r>
+            <w:r>
+              <w:rPr>
+                <w:rFonts w:eastAsia="Calibri"/>
+                <w:b/>
+                <w:bCs/>
+                <w:sz w:val="22"/>
+                <w:szCs w:val="22"/>
+              </w:rPr>
+              <w:t>a third, student selected, question</w:t>
+            </w:r>
+            <w:r>
+              <w:rPr>
+                <w:rFonts w:eastAsia="Calibri"/>
+                <w:sz w:val="22"/>
+                <w:szCs w:val="22"/>
+              </w:rPr>
+              <w:t xml:space="preserve"> from the range provided. This evidence is </w:t>
+            </w:r>
+            <w:r>
+              <w:rPr>
+                <w:rFonts w:eastAsia="Calibri"/>
+                <w:b/>
+                <w:bCs/>
+                <w:sz w:val="22"/>
+                <w:szCs w:val="22"/>
+              </w:rPr>
+              <w:t>presented coherently</w:t>
+            </w:r>
+            <w:r>
+              <w:rPr>
+                <w:rFonts w:eastAsia="Calibri"/>
+                <w:sz w:val="22"/>
+                <w:szCs w:val="22"/>
+              </w:rPr>
+              <w:t xml:space="preserve">, uses </w:t>
+            </w:r>
+            <w:r>
+              <w:rPr>
+                <w:rFonts w:eastAsia="Calibri"/>
+                <w:b/>
+                <w:bCs/>
+                <w:sz w:val="22"/>
+                <w:szCs w:val="22"/>
+              </w:rPr>
+              <w:t>appropriate evidence</w:t>
+            </w:r>
+            <w:r>
+              <w:rPr>
+                <w:rFonts w:eastAsia="Calibri"/>
+                <w:b/>
+                <w:bCs/>
+                <w:sz w:val="22"/>
+                <w:szCs w:val="22"/>
+              </w:rPr>
+              <w:t xml:space="preserve"> and language</w:t>
+            </w:r>
+            <w:r>
+              <w:rPr>
+                <w:rFonts w:eastAsia="Calibri"/>
+                <w:sz w:val="22"/>
+                <w:szCs w:val="22"/>
+              </w:rPr>
+              <w:t xml:space="preserve"> to frame it.</w:t>
             </w:r>
           </w:p>
         </w:tc>
@@ -2473,17 +2411,23 @@
               <w:right w:w="100" w:type="dxa"/>
             </w:tcMar>
             <w:vAlign w:val="center"/>
-            <w:hideMark/>
-          </w:tcPr>
-          <w:p>
-            <w:pPr>
-              <w:jc w:val="center"/>
-              <w:rPr>
-                <w:color w:val="auto"/>
-              </w:rPr>
-            </w:pPr>
-            <w:r>
-              <w:t>2</w:t>
+          </w:tcPr>
+          <w:p>
+            <w:pPr>
+              <w:jc w:val="center"/>
+              <w:rPr>
+                <w:rFonts w:eastAsia="Calibri"/>
+                <w:sz w:val="22"/>
+                <w:szCs w:val="22"/>
+              </w:rPr>
+            </w:pPr>
+            <w:r>
+              <w:rPr>
+                <w:rFonts w:eastAsia="Calibri"/>
+                <w:sz w:val="22"/>
+                <w:szCs w:val="22"/>
+              </w:rPr>
+              <w:t>4</w:t>
             </w:r>
           </w:p>
         </w:tc>
@@ -2503,17 +2447,21 @@
               <w:right w:w="100" w:type="dxa"/>
             </w:tcMar>
             <w:vAlign w:val="center"/>
-            <w:hideMark/>
-          </w:tcPr>
-          <w:p>
-            <w:pPr>
-              <w:jc w:val="center"/>
-              <w:rPr>
-                <w:color w:val="auto"/>
-              </w:rPr>
-            </w:pPr>
-            <w:r>
-              <w:t>__/2</w:t>
+          </w:tcPr>
+          <w:p>
+            <w:pPr>
+              <w:jc w:val="center"/>
+              <w:rPr>
+                <w:sz w:val="22"/>
+                <w:szCs w:val="22"/>
+              </w:rPr>
+            </w:pPr>
+            <w:r>
+              <w:rPr>
+                <w:sz w:val="22"/>
+                <w:szCs w:val="22"/>
+              </w:rPr>
+              <w:t>__/4</w:t>
             </w:r>
           </w:p>
         </w:tc>
@@ -2532,11 +2480,16 @@
             <w:pPr>
               <w:jc w:val="center"/>
               <w:rPr>
-                <w:color w:val="auto"/>
-              </w:rPr>
-            </w:pPr>
-            <w:r>
-              <w:t>__/2</w:t>
+                <w:sz w:val="22"/>
+                <w:szCs w:val="22"/>
+              </w:rPr>
+            </w:pPr>
+            <w:r>
+              <w:rPr>
+                <w:sz w:val="22"/>
+                <w:szCs w:val="22"/>
+              </w:rPr>
+              <w:t>__/4</w:t>
             </w:r>
           </w:p>
         </w:tc>
@@ -2556,13 +2509,20 @@
               <w:right w:w="100" w:type="dxa"/>
             </w:tcMar>
             <w:vAlign w:val="center"/>
-            <w:hideMark/>
-          </w:tcPr>
-          <w:p>
-            <w:pPr>
-              <w:jc w:val="center"/>
-            </w:pPr>
-            <w:r>
+          </w:tcPr>
+          <w:p>
+            <w:pPr>
+              <w:jc w:val="center"/>
+              <w:rPr>
+                <w:sz w:val="22"/>
+                <w:szCs w:val="22"/>
+              </w:rPr>
+            </w:pPr>
+            <w:r>
+              <w:rPr>
+                <w:sz w:val="22"/>
+                <w:szCs w:val="22"/>
+              </w:rPr>
               <w:t>-</w:t>
             </w:r>
           </w:p>
@@ -2583,17 +2543,28 @@
               <w:right w:w="100" w:type="dxa"/>
             </w:tcMar>
             <w:vAlign w:val="center"/>
-            <w:hideMark/>
-          </w:tcPr>
-          <w:p>
-            <w:pPr>
-              <w:jc w:val="center"/>
-              <w:rPr>
-                <w:color w:val="auto"/>
-              </w:rPr>
-            </w:pPr>
-            <w:r>
-              <w:t>__ / 2</w:t>
+          </w:tcPr>
+          <w:p>
+            <w:pPr>
+              <w:jc w:val="center"/>
+              <w:rPr>
+                <w:sz w:val="22"/>
+                <w:szCs w:val="22"/>
+              </w:rPr>
+            </w:pPr>
+            <w:r>
+              <w:rPr>
+                <w:sz w:val="22"/>
+                <w:szCs w:val="22"/>
+              </w:rPr>
+              <w:t>__/</w:t>
+            </w:r>
+            <w:r>
+              <w:rPr>
+                <w:sz w:val="22"/>
+                <w:szCs w:val="22"/>
+              </w:rPr>
+              <w:t xml:space="preserve"> 4</w:t>
             </w:r>
           </w:p>
         </w:tc>
@@ -2605,23 +2576,45 @@
         </w:trPr>
         <w:tc>
           <w:tcPr>
-            <w:tcW w:w="1321" w:type="dxa"/>
-            <w:tcBorders>
-              <w:top w:val="single" w:sz="8" w:space="0" w:color="000000"/>
-              <w:left w:val="single" w:sz="8" w:space="0" w:color="000000"/>
-              <w:bottom w:val="single" w:sz="8" w:space="0" w:color="000000"/>
-              <w:right w:val="single" w:sz="8" w:space="0" w:color="000000"/>
-            </w:tcBorders>
-            <w:shd w:val="clear" w:color="auto" w:fill="B7B7B7"/>
-            <w:tcMar>
-              <w:top w:w="100" w:type="dxa"/>
-              <w:left w:w="100" w:type="dxa"/>
-              <w:bottom w:w="100" w:type="dxa"/>
-              <w:right w:w="100" w:type="dxa"/>
-            </w:tcMar>
-            <w:hideMark/>
-          </w:tcPr>
-          <w:p/>
+            <w:tcW w:w="1692" w:type="dxa"/>
+            <w:tcBorders>
+              <w:top w:val="single" w:sz="8" w:space="0" w:color="000000"/>
+              <w:left w:val="single" w:sz="8" w:space="0" w:color="000000"/>
+              <w:bottom w:val="single" w:sz="8" w:space="0" w:color="000000"/>
+              <w:right w:val="single" w:sz="8" w:space="0" w:color="000000"/>
+            </w:tcBorders>
+            <w:tcMar>
+              <w:top w:w="100" w:type="dxa"/>
+              <w:left w:w="100" w:type="dxa"/>
+              <w:bottom w:w="100" w:type="dxa"/>
+              <w:right w:w="100" w:type="dxa"/>
+            </w:tcMar>
+          </w:tcPr>
+          <w:p>
+            <w:pPr>
+              <w:rPr>
+                <w:rFonts w:eastAsia="Calibri"/>
+                <w:b/>
+                <w:bCs/>
+              </w:rPr>
+            </w:pPr>
+            <w:r>
+              <w:rPr>
+                <w:rFonts w:eastAsia="Calibri"/>
+                <w:b/>
+                <w:bCs/>
+              </w:rPr>
+              <w:t xml:space="preserve">Question 4: </w:t>
+            </w:r>
+            <w:r>
+              <w:rPr>
+                <w:rFonts w:eastAsia="Calibri"/>
+                <w:b/>
+                <w:bCs/>
+              </w:rPr>
+              <w:t>student selected</w:t>
+            </w:r>
+          </w:p>
         </w:tc>
         <w:tc>
           <w:tcPr>
@@ -2632,69 +2625,246 @@
               <w:bottom w:val="single" w:sz="8" w:space="0" w:color="000000"/>
               <w:right w:val="single" w:sz="8" w:space="0" w:color="000000"/>
             </w:tcBorders>
-            <w:shd w:val="clear" w:color="auto" w:fill="B7B7B7"/>
-            <w:tcMar>
-              <w:top w:w="100" w:type="dxa"/>
-              <w:left w:w="100" w:type="dxa"/>
-              <w:bottom w:w="100" w:type="dxa"/>
-              <w:right w:w="100" w:type="dxa"/>
-            </w:tcMar>
-            <w:hideMark/>
-          </w:tcPr>
-          <w:p/>
-        </w:tc>
-        <w:tc>
-          <w:tcPr>
-            <w:tcW w:w="1926" w:type="dxa"/>
-            <w:gridSpan w:val="2"/>
-            <w:tcBorders>
-              <w:top w:val="single" w:sz="8" w:space="0" w:color="000000"/>
-              <w:left w:val="single" w:sz="8" w:space="0" w:color="000000"/>
-              <w:bottom w:val="single" w:sz="8" w:space="0" w:color="000000"/>
-              <w:right w:val="single" w:sz="8" w:space="0" w:color="000000"/>
-            </w:tcBorders>
-            <w:shd w:val="clear" w:color="auto" w:fill="B7B7B7"/>
-          </w:tcPr>
-          <w:p>
-            <w:pPr>
-              <w:jc w:val="center"/>
-            </w:pPr>
-          </w:p>
-        </w:tc>
-        <w:tc>
-          <w:tcPr>
-            <w:tcW w:w="1642" w:type="dxa"/>
-            <w:gridSpan w:val="2"/>
-            <w:tcBorders>
-              <w:top w:val="single" w:sz="8" w:space="0" w:color="000000"/>
-              <w:left w:val="single" w:sz="8" w:space="0" w:color="000000"/>
-              <w:bottom w:val="single" w:sz="8" w:space="0" w:color="000000"/>
-              <w:right w:val="single" w:sz="8" w:space="0" w:color="000000"/>
-            </w:tcBorders>
-            <w:shd w:val="clear" w:color="auto" w:fill="B7B7B7"/>
-            <w:tcMar>
-              <w:top w:w="100" w:type="dxa"/>
-              <w:left w:w="100" w:type="dxa"/>
-              <w:bottom w:w="100" w:type="dxa"/>
-              <w:right w:w="100" w:type="dxa"/>
-            </w:tcMar>
-            <w:hideMark/>
-          </w:tcPr>
-          <w:p>
-            <w:pPr>
-              <w:jc w:val="center"/>
-              <w:rPr>
-                <w:b/>
-                <w:bCs/>
-                <w:color w:val="auto"/>
-              </w:rPr>
-            </w:pPr>
-            <w:r>
-              <w:rPr>
-                <w:b/>
-                <w:bCs/>
-              </w:rPr>
-              <w:t>SUBTOTAL</w:t>
+            <w:tcMar>
+              <w:top w:w="100" w:type="dxa"/>
+              <w:left w:w="100" w:type="dxa"/>
+              <w:bottom w:w="100" w:type="dxa"/>
+              <w:right w:w="100" w:type="dxa"/>
+            </w:tcMar>
+          </w:tcPr>
+          <w:p>
+            <w:pPr>
+              <w:rPr>
+                <w:rFonts w:eastAsia="Calibri"/>
+                <w:b/>
+                <w:bCs/>
+                <w:sz w:val="22"/>
+                <w:szCs w:val="22"/>
+              </w:rPr>
+            </w:pPr>
+            <w:r>
+              <w:rPr>
+                <w:rFonts w:eastAsia="Calibri"/>
+                <w:sz w:val="22"/>
+                <w:szCs w:val="22"/>
+              </w:rPr>
+              <w:t xml:space="preserve">The evidence guide addresses </w:t>
+            </w:r>
+            <w:r>
+              <w:rPr>
+                <w:rFonts w:eastAsia="Calibri"/>
+                <w:b/>
+                <w:bCs/>
+                <w:sz w:val="22"/>
+                <w:szCs w:val="22"/>
+              </w:rPr>
+              <w:t xml:space="preserve">a </w:t>
+            </w:r>
+            <w:r>
+              <w:rPr>
+                <w:rFonts w:eastAsia="Calibri"/>
+                <w:b/>
+                <w:bCs/>
+                <w:sz w:val="22"/>
+                <w:szCs w:val="22"/>
+              </w:rPr>
+              <w:t>fourth</w:t>
+            </w:r>
+            <w:r>
+              <w:rPr>
+                <w:rFonts w:eastAsia="Calibri"/>
+                <w:b/>
+                <w:bCs/>
+                <w:sz w:val="22"/>
+                <w:szCs w:val="22"/>
+              </w:rPr>
+              <w:t>, student selected, question</w:t>
+            </w:r>
+            <w:r>
+              <w:rPr>
+                <w:rFonts w:eastAsia="Calibri"/>
+                <w:sz w:val="22"/>
+                <w:szCs w:val="22"/>
+              </w:rPr>
+              <w:t xml:space="preserve"> from the range provided. This evidence is </w:t>
+            </w:r>
+            <w:r>
+              <w:rPr>
+                <w:rFonts w:eastAsia="Calibri"/>
+                <w:b/>
+                <w:bCs/>
+                <w:sz w:val="22"/>
+                <w:szCs w:val="22"/>
+              </w:rPr>
+              <w:t>presented coherently</w:t>
+            </w:r>
+            <w:r>
+              <w:rPr>
+                <w:rFonts w:eastAsia="Calibri"/>
+                <w:sz w:val="22"/>
+                <w:szCs w:val="22"/>
+              </w:rPr>
+              <w:t xml:space="preserve">, uses </w:t>
+            </w:r>
+            <w:r>
+              <w:rPr>
+                <w:rFonts w:eastAsia="Calibri"/>
+                <w:b/>
+                <w:bCs/>
+                <w:sz w:val="22"/>
+                <w:szCs w:val="22"/>
+              </w:rPr>
+              <w:t>appropriate evidence</w:t>
+            </w:r>
+            <w:r>
+              <w:rPr>
+                <w:rFonts w:eastAsia="Calibri"/>
+                <w:b/>
+                <w:bCs/>
+                <w:sz w:val="22"/>
+                <w:szCs w:val="22"/>
+              </w:rPr>
+              <w:t xml:space="preserve"> and language</w:t>
+            </w:r>
+            <w:r>
+              <w:rPr>
+                <w:rFonts w:eastAsia="Calibri"/>
+                <w:sz w:val="22"/>
+                <w:szCs w:val="22"/>
+              </w:rPr>
+              <w:t xml:space="preserve"> to frame it.</w:t>
+            </w:r>
+          </w:p>
+        </w:tc>
+        <w:tc>
+          <w:tcPr>
+            <w:tcW w:w="794" w:type="dxa"/>
+            <w:tcBorders>
+              <w:top w:val="single" w:sz="8" w:space="0" w:color="000000"/>
+              <w:left w:val="single" w:sz="8" w:space="0" w:color="000000"/>
+              <w:bottom w:val="single" w:sz="8" w:space="0" w:color="000000"/>
+              <w:right w:val="single" w:sz="8" w:space="0" w:color="000000"/>
+            </w:tcBorders>
+            <w:tcMar>
+              <w:top w:w="100" w:type="dxa"/>
+              <w:left w:w="100" w:type="dxa"/>
+              <w:bottom w:w="100" w:type="dxa"/>
+              <w:right w:w="100" w:type="dxa"/>
+            </w:tcMar>
+            <w:vAlign w:val="center"/>
+          </w:tcPr>
+          <w:p>
+            <w:pPr>
+              <w:jc w:val="center"/>
+              <w:rPr>
+                <w:rFonts w:eastAsia="Calibri"/>
+                <w:sz w:val="22"/>
+                <w:szCs w:val="22"/>
+              </w:rPr>
+            </w:pPr>
+            <w:r>
+              <w:rPr>
+                <w:rFonts w:eastAsia="Calibri"/>
+                <w:sz w:val="22"/>
+                <w:szCs w:val="22"/>
+              </w:rPr>
+              <w:t>4</w:t>
+            </w:r>
+          </w:p>
+        </w:tc>
+        <w:tc>
+          <w:tcPr>
+            <w:tcW w:w="1132" w:type="dxa"/>
+            <w:tcBorders>
+              <w:top w:val="single" w:sz="8" w:space="0" w:color="000000"/>
+              <w:left w:val="single" w:sz="8" w:space="0" w:color="000000"/>
+              <w:bottom w:val="single" w:sz="8" w:space="0" w:color="000000"/>
+              <w:right w:val="single" w:sz="8" w:space="0" w:color="000000"/>
+            </w:tcBorders>
+            <w:tcMar>
+              <w:top w:w="100" w:type="dxa"/>
+              <w:left w:w="100" w:type="dxa"/>
+              <w:bottom w:w="100" w:type="dxa"/>
+              <w:right w:w="100" w:type="dxa"/>
+            </w:tcMar>
+            <w:vAlign w:val="center"/>
+          </w:tcPr>
+          <w:p>
+            <w:pPr>
+              <w:jc w:val="center"/>
+              <w:rPr>
+                <w:sz w:val="22"/>
+                <w:szCs w:val="22"/>
+              </w:rPr>
+            </w:pPr>
+            <w:r>
+              <w:rPr>
+                <w:sz w:val="22"/>
+                <w:szCs w:val="22"/>
+              </w:rPr>
+              <w:t>__/4</w:t>
+            </w:r>
+          </w:p>
+        </w:tc>
+        <w:tc>
+          <w:tcPr>
+            <w:tcW w:w="808" w:type="dxa"/>
+            <w:tcBorders>
+              <w:top w:val="single" w:sz="8" w:space="0" w:color="000000"/>
+              <w:left w:val="single" w:sz="8" w:space="0" w:color="000000"/>
+              <w:bottom w:val="single" w:sz="8" w:space="0" w:color="000000"/>
+              <w:right w:val="single" w:sz="8" w:space="0" w:color="000000"/>
+            </w:tcBorders>
+            <w:vAlign w:val="center"/>
+          </w:tcPr>
+          <w:p>
+            <w:pPr>
+              <w:jc w:val="center"/>
+              <w:rPr>
+                <w:sz w:val="22"/>
+                <w:szCs w:val="22"/>
+              </w:rPr>
+            </w:pPr>
+            <w:r>
+              <w:rPr>
+                <w:sz w:val="22"/>
+                <w:szCs w:val="22"/>
+              </w:rPr>
+              <w:t>__/4</w:t>
+            </w:r>
+          </w:p>
+        </w:tc>
+        <w:tc>
+          <w:tcPr>
+            <w:tcW w:w="834" w:type="dxa"/>
+            <w:tcBorders>
+              <w:top w:val="single" w:sz="8" w:space="0" w:color="000000"/>
+              <w:left w:val="single" w:sz="8" w:space="0" w:color="000000"/>
+              <w:bottom w:val="single" w:sz="8" w:space="0" w:color="000000"/>
+              <w:right w:val="single" w:sz="8" w:space="0" w:color="000000"/>
+            </w:tcBorders>
+            <w:tcMar>
+              <w:top w:w="100" w:type="dxa"/>
+              <w:left w:w="100" w:type="dxa"/>
+              <w:bottom w:w="100" w:type="dxa"/>
+              <w:right w:w="100" w:type="dxa"/>
+            </w:tcMar>
+            <w:vAlign w:val="center"/>
+          </w:tcPr>
+          <w:p>
+            <w:pPr>
+              <w:jc w:val="center"/>
+              <w:rPr>
+                <w:sz w:val="22"/>
+                <w:szCs w:val="22"/>
+              </w:rPr>
+            </w:pPr>
+            <w:r>
+              <w:rPr>
+                <w:sz w:val="22"/>
+                <w:szCs w:val="22"/>
+              </w:rPr>
+              <w:t>-</w:t>
             </w:r>
           </w:p>
         </w:tc>
@@ -2713,23 +2883,29 @@
               <w:bottom w:w="100" w:type="dxa"/>
               <w:right w:w="100" w:type="dxa"/>
             </w:tcMar>
-            <w:hideMark/>
-          </w:tcPr>
-          <w:p>
-            <w:pPr>
-              <w:jc w:val="center"/>
-              <w:rPr>
-                <w:b/>
-                <w:bCs/>
-                <w:color w:val="auto"/>
-              </w:rPr>
-            </w:pPr>
-            <w:r>
-              <w:rPr>
-                <w:b/>
-                <w:bCs/>
-              </w:rPr>
-              <w:t>__ /10</w:t>
+            <w:vAlign w:val="center"/>
+          </w:tcPr>
+          <w:p>
+            <w:pPr>
+              <w:jc w:val="center"/>
+              <w:rPr>
+                <w:sz w:val="22"/>
+                <w:szCs w:val="22"/>
+              </w:rPr>
+            </w:pPr>
+            <w:r>
+              <w:rPr>
+                <w:sz w:val="22"/>
+                <w:szCs w:val="22"/>
+              </w:rPr>
+              <w:t>__/</w:t>
+            </w:r>
+            <w:r>
+              <w:rPr>
+                <w:sz w:val="22"/>
+                <w:szCs w:val="22"/>
+              </w:rPr>
+              <w:t xml:space="preserve"> 4</w:t>
             </w:r>
           </w:p>
         </w:tc>
@@ -2741,7 +2917,61 @@
         </w:trPr>
         <w:tc>
           <w:tcPr>
-            <w:tcW w:w="1321" w:type="dxa"/>
+            <w:tcW w:w="1692" w:type="dxa"/>
+            <w:tcBorders>
+              <w:top w:val="single" w:sz="8" w:space="0" w:color="000000"/>
+              <w:left w:val="single" w:sz="8" w:space="0" w:color="000000"/>
+              <w:bottom w:val="single" w:sz="8" w:space="0" w:color="000000"/>
+              <w:right w:val="single" w:sz="8" w:space="0" w:color="000000"/>
+            </w:tcBorders>
+            <w:shd w:val="clear" w:color="auto" w:fill="A6A6A6" w:themeFill="background1" w:themeFillShade="A6"/>
+            <w:tcMar>
+              <w:top w:w="100" w:type="dxa"/>
+              <w:left w:w="100" w:type="dxa"/>
+              <w:bottom w:w="100" w:type="dxa"/>
+              <w:right w:w="100" w:type="dxa"/>
+            </w:tcMar>
+          </w:tcPr>
+          <w:p/>
+        </w:tc>
+        <w:tc>
+          <w:tcPr>
+            <w:tcW w:w="4284" w:type="dxa"/>
+            <w:tcBorders>
+              <w:top w:val="single" w:sz="8" w:space="0" w:color="000000"/>
+              <w:left w:val="single" w:sz="8" w:space="0" w:color="000000"/>
+              <w:bottom w:val="single" w:sz="8" w:space="0" w:color="000000"/>
+              <w:right w:val="single" w:sz="8" w:space="0" w:color="000000"/>
+            </w:tcBorders>
+            <w:tcMar>
+              <w:top w:w="100" w:type="dxa"/>
+              <w:left w:w="100" w:type="dxa"/>
+              <w:bottom w:w="100" w:type="dxa"/>
+              <w:right w:w="100" w:type="dxa"/>
+            </w:tcMar>
+            <w:hideMark/>
+          </w:tcPr>
+          <w:p>
+            <w:pPr>
+              <w:rPr>
+                <w:b/>
+                <w:bCs/>
+                <w:color w:val="auto"/>
+              </w:rPr>
+            </w:pPr>
+            <w:r>
+              <w:rPr>
+                <w:b/>
+                <w:bCs/>
+              </w:rPr>
+              <w:t>Submission Guidelines</w:t>
+            </w:r>
+          </w:p>
+        </w:tc>
+        <w:tc>
+          <w:tcPr>
+            <w:tcW w:w="1926" w:type="dxa"/>
+            <w:gridSpan w:val="2"/>
             <w:tcBorders>
               <w:top w:val="single" w:sz="8" w:space="0" w:color="000000"/>
               <w:left w:val="single" w:sz="8" w:space="0" w:color="000000"/>
@@ -2749,81 +2979,14 @@
               <w:right w:val="single" w:sz="8" w:space="0" w:color="000000"/>
             </w:tcBorders>
             <w:shd w:val="clear" w:color="auto" w:fill="B7B7B7"/>
-            <w:tcMar>
-              <w:top w:w="100" w:type="dxa"/>
-              <w:left w:w="100" w:type="dxa"/>
-              <w:bottom w:w="100" w:type="dxa"/>
-              <w:right w:w="100" w:type="dxa"/>
-            </w:tcMar>
-            <w:hideMark/>
-          </w:tcPr>
-          <w:p/>
-        </w:tc>
-        <w:tc>
-          <w:tcPr>
-            <w:tcW w:w="4284" w:type="dxa"/>
-            <w:tcBorders>
-              <w:top w:val="single" w:sz="8" w:space="0" w:color="000000"/>
-              <w:left w:val="single" w:sz="8" w:space="0" w:color="000000"/>
-              <w:bottom w:val="single" w:sz="8" w:space="0" w:color="000000"/>
-              <w:right w:val="single" w:sz="8" w:space="0" w:color="000000"/>
-            </w:tcBorders>
-            <w:tcMar>
-              <w:top w:w="100" w:type="dxa"/>
-              <w:left w:w="100" w:type="dxa"/>
-              <w:bottom w:w="100" w:type="dxa"/>
-              <w:right w:w="100" w:type="dxa"/>
-            </w:tcMar>
-            <w:hideMark/>
-          </w:tcPr>
-          <w:p>
-            <w:pPr>
-              <w:rPr>
-                <w:color w:val="auto"/>
-              </w:rPr>
-            </w:pPr>
-            <w:r>
-              <w:t>DAYS LATE ___/7 = ___%</w:t>
-            </w:r>
-          </w:p>
-        </w:tc>
-        <w:tc>
-          <w:tcPr>
-            <w:tcW w:w="794" w:type="dxa"/>
-            <w:tcBorders>
-              <w:top w:val="single" w:sz="8" w:space="0" w:color="000000"/>
-              <w:left w:val="single" w:sz="8" w:space="0" w:color="000000"/>
-              <w:bottom w:val="single" w:sz="8" w:space="0" w:color="000000"/>
-              <w:right w:val="single" w:sz="8" w:space="0" w:color="000000"/>
-            </w:tcBorders>
-            <w:shd w:val="clear" w:color="auto" w:fill="B7B7B7"/>
-            <w:tcMar>
-              <w:top w:w="100" w:type="dxa"/>
-              <w:left w:w="100" w:type="dxa"/>
-              <w:bottom w:w="100" w:type="dxa"/>
-              <w:right w:w="100" w:type="dxa"/>
-            </w:tcMar>
-            <w:hideMark/>
-          </w:tcPr>
-          <w:p>
-            <w:pPr>
-              <w:jc w:val="center"/>
-            </w:pPr>
-          </w:p>
-        </w:tc>
-        <w:tc>
-          <w:tcPr>
-            <w:tcW w:w="1132" w:type="dxa"/>
-            <w:tcBorders>
-              <w:top w:val="single" w:sz="8" w:space="0" w:color="000000"/>
-              <w:left w:val="single" w:sz="8" w:space="0" w:color="000000"/>
-              <w:bottom w:val="single" w:sz="8" w:space="0" w:color="000000"/>
-              <w:right w:val="single" w:sz="8" w:space="0" w:color="000000"/>
-            </w:tcBorders>
-          </w:tcPr>
-          <w:p>
-            <w:pPr>
-              <w:jc w:val="center"/>
+          </w:tcPr>
+          <w:p>
+            <w:pPr>
+              <w:jc w:val="center"/>
+              <w:rPr>
+                <w:b/>
+                <w:bCs/>
+              </w:rPr>
             </w:pPr>
           </w:p>
         </w:tc>
@@ -2837,6 +3000,7 @@
               <w:bottom w:val="single" w:sz="8" w:space="0" w:color="000000"/>
               <w:right w:val="single" w:sz="8" w:space="0" w:color="000000"/>
             </w:tcBorders>
+            <w:shd w:val="clear" w:color="auto" w:fill="B7B7B7"/>
             <w:tcMar>
               <w:top w:w="100" w:type="dxa"/>
               <w:left w:w="100" w:type="dxa"/>
@@ -2859,6 +3023,796 @@
                 <w:b/>
                 <w:bCs/>
               </w:rPr>
+              <w:t>SUBTOTAL</w:t>
+            </w:r>
+          </w:p>
+        </w:tc>
+        <w:tc>
+          <w:tcPr>
+            <w:tcW w:w="1264" w:type="dxa"/>
+            <w:tcBorders>
+              <w:top w:val="single" w:sz="8" w:space="0" w:color="000000"/>
+              <w:left w:val="single" w:sz="8" w:space="0" w:color="000000"/>
+              <w:bottom w:val="single" w:sz="8" w:space="0" w:color="000000"/>
+              <w:right w:val="single" w:sz="8" w:space="0" w:color="000000"/>
+            </w:tcBorders>
+            <w:shd w:val="clear" w:color="auto" w:fill="B7B7B7"/>
+            <w:tcMar>
+              <w:top w:w="100" w:type="dxa"/>
+              <w:left w:w="100" w:type="dxa"/>
+              <w:bottom w:w="100" w:type="dxa"/>
+              <w:right w:w="100" w:type="dxa"/>
+            </w:tcMar>
+            <w:hideMark/>
+          </w:tcPr>
+          <w:p>
+            <w:pPr>
+              <w:jc w:val="center"/>
+              <w:rPr>
+                <w:b/>
+                <w:bCs/>
+                <w:color w:val="auto"/>
+              </w:rPr>
+            </w:pPr>
+            <w:r>
+              <w:rPr>
+                <w:b/>
+                <w:bCs/>
+              </w:rPr>
+              <w:t>__ / 16</w:t>
+            </w:r>
+          </w:p>
+        </w:tc>
+      </w:tr>
+      <w:tr>
+        <w:trPr>
+          <w:trHeight w:val="480"/>
+          <w:jc w:val="center"/>
+        </w:trPr>
+        <w:tc>
+          <w:tcPr>
+            <w:tcW w:w="1692" w:type="dxa"/>
+            <w:tcBorders>
+              <w:top w:val="single" w:sz="8" w:space="0" w:color="000000"/>
+              <w:left w:val="single" w:sz="8" w:space="0" w:color="000000"/>
+              <w:bottom w:val="single" w:sz="8" w:space="0" w:color="000000"/>
+              <w:right w:val="single" w:sz="8" w:space="0" w:color="000000"/>
+            </w:tcBorders>
+            <w:tcMar>
+              <w:top w:w="100" w:type="dxa"/>
+              <w:left w:w="100" w:type="dxa"/>
+              <w:bottom w:w="100" w:type="dxa"/>
+              <w:right w:w="100" w:type="dxa"/>
+            </w:tcMar>
+          </w:tcPr>
+          <w:p>
+            <w:pPr>
+              <w:rPr>
+                <w:b/>
+                <w:bCs/>
+                <w:color w:val="auto"/>
+              </w:rPr>
+            </w:pPr>
+            <w:r>
+              <w:rPr>
+                <w:b/>
+                <w:bCs/>
+              </w:rPr>
+              <w:t>Submitability</w:t>
+            </w:r>
+          </w:p>
+        </w:tc>
+        <w:tc>
+          <w:tcPr>
+            <w:tcW w:w="4284" w:type="dxa"/>
+            <w:tcBorders>
+              <w:top w:val="single" w:sz="8" w:space="0" w:color="000000"/>
+              <w:left w:val="single" w:sz="8" w:space="0" w:color="000000"/>
+              <w:bottom w:val="single" w:sz="8" w:space="0" w:color="000000"/>
+              <w:right w:val="single" w:sz="8" w:space="0" w:color="000000"/>
+            </w:tcBorders>
+            <w:tcMar>
+              <w:top w:w="100" w:type="dxa"/>
+              <w:left w:w="100" w:type="dxa"/>
+              <w:bottom w:w="100" w:type="dxa"/>
+              <w:right w:w="100" w:type="dxa"/>
+            </w:tcMar>
+            <w:hideMark/>
+          </w:tcPr>
+          <w:p>
+            <w:pPr>
+              <w:rPr>
+                <w:color w:val="auto"/>
+              </w:rPr>
+            </w:pPr>
+            <w:r>
+              <w:rPr>
+                <w:b/>
+                <w:bCs/>
+              </w:rPr>
+              <w:t>Assessment submission is ordered</w:t>
+            </w:r>
+            <w:r>
+              <w:t xml:space="preserve"> and has a definite pattern to its construction. </w:t>
+            </w:r>
+            <w:r>
+              <w:rPr>
+                <w:b/>
+                <w:bCs/>
+              </w:rPr>
+              <w:t>The reader is not confused a</w:t>
+            </w:r>
+            <w:r>
+              <w:rPr>
+                <w:b/>
+                <w:bCs/>
+              </w:rPr>
+              <w:t>bout the content in any given section and can follow the submission flow</w:t>
+            </w:r>
+            <w:r>
+              <w:t xml:space="preserve"> easily. </w:t>
+            </w:r>
+          </w:p>
+        </w:tc>
+        <w:tc>
+          <w:tcPr>
+            <w:tcW w:w="794" w:type="dxa"/>
+            <w:tcBorders>
+              <w:top w:val="single" w:sz="8" w:space="0" w:color="000000"/>
+              <w:left w:val="single" w:sz="8" w:space="0" w:color="000000"/>
+              <w:bottom w:val="single" w:sz="8" w:space="0" w:color="000000"/>
+              <w:right w:val="single" w:sz="8" w:space="0" w:color="000000"/>
+            </w:tcBorders>
+            <w:tcMar>
+              <w:top w:w="100" w:type="dxa"/>
+              <w:left w:w="100" w:type="dxa"/>
+              <w:bottom w:w="100" w:type="dxa"/>
+              <w:right w:w="100" w:type="dxa"/>
+            </w:tcMar>
+            <w:vAlign w:val="center"/>
+            <w:hideMark/>
+          </w:tcPr>
+          <w:p>
+            <w:pPr>
+              <w:jc w:val="center"/>
+              <w:rPr>
+                <w:color w:val="auto"/>
+              </w:rPr>
+            </w:pPr>
+            <w:r>
+              <w:t>4</w:t>
+            </w:r>
+          </w:p>
+        </w:tc>
+        <w:tc>
+          <w:tcPr>
+            <w:tcW w:w="1132" w:type="dxa"/>
+            <w:tcBorders>
+              <w:top w:val="single" w:sz="8" w:space="0" w:color="000000"/>
+              <w:left w:val="single" w:sz="8" w:space="0" w:color="000000"/>
+              <w:bottom w:val="single" w:sz="8" w:space="0" w:color="000000"/>
+              <w:right w:val="single" w:sz="8" w:space="0" w:color="000000"/>
+            </w:tcBorders>
+            <w:tcMar>
+              <w:top w:w="100" w:type="dxa"/>
+              <w:left w:w="100" w:type="dxa"/>
+              <w:bottom w:w="100" w:type="dxa"/>
+              <w:right w:w="100" w:type="dxa"/>
+            </w:tcMar>
+            <w:vAlign w:val="center"/>
+            <w:hideMark/>
+          </w:tcPr>
+          <w:p>
+            <w:pPr>
+              <w:jc w:val="center"/>
+              <w:rPr>
+                <w:color w:val="auto"/>
+                <w:kern w:val="0"/>
+              </w:rPr>
+            </w:pPr>
+            <w:r>
+              <w:t>__/4</w:t>
+            </w:r>
+          </w:p>
+        </w:tc>
+        <w:tc>
+          <w:tcPr>
+            <w:tcW w:w="808" w:type="dxa"/>
+            <w:tcBorders>
+              <w:top w:val="single" w:sz="8" w:space="0" w:color="000000"/>
+              <w:left w:val="single" w:sz="8" w:space="0" w:color="000000"/>
+              <w:bottom w:val="single" w:sz="8" w:space="0" w:color="000000"/>
+              <w:right w:val="single" w:sz="8" w:space="0" w:color="000000"/>
+            </w:tcBorders>
+            <w:vAlign w:val="center"/>
+          </w:tcPr>
+          <w:p>
+            <w:pPr>
+              <w:jc w:val="center"/>
+              <w:rPr>
+                <w:color w:val="auto"/>
+                <w:kern w:val="0"/>
+              </w:rPr>
+            </w:pPr>
+            <w:r>
+              <w:t>__/4</w:t>
+            </w:r>
+          </w:p>
+        </w:tc>
+        <w:tc>
+          <w:tcPr>
+            <w:tcW w:w="834" w:type="dxa"/>
+            <w:tcBorders>
+              <w:top w:val="single" w:sz="8" w:space="0" w:color="000000"/>
+              <w:left w:val="single" w:sz="8" w:space="0" w:color="000000"/>
+              <w:bottom w:val="single" w:sz="8" w:space="0" w:color="000000"/>
+              <w:right w:val="single" w:sz="8" w:space="0" w:color="000000"/>
+            </w:tcBorders>
+            <w:tcMar>
+              <w:top w:w="100" w:type="dxa"/>
+              <w:left w:w="100" w:type="dxa"/>
+              <w:bottom w:w="100" w:type="dxa"/>
+              <w:right w:w="100" w:type="dxa"/>
+            </w:tcMar>
+            <w:vAlign w:val="center"/>
+            <w:hideMark/>
+          </w:tcPr>
+          <w:p>
+            <w:pPr>
+              <w:jc w:val="center"/>
+            </w:pPr>
+            <w:r>
+              <w:t>x</w:t>
+            </w:r>
+            <w:r>
+              <w:t>2</w:t>
+            </w:r>
+          </w:p>
+        </w:tc>
+        <w:tc>
+          <w:tcPr>
+            <w:tcW w:w="1264" w:type="dxa"/>
+            <w:tcBorders>
+              <w:top w:val="single" w:sz="8" w:space="0" w:color="000000"/>
+              <w:left w:val="single" w:sz="8" w:space="0" w:color="000000"/>
+              <w:bottom w:val="single" w:sz="8" w:space="0" w:color="000000"/>
+              <w:right w:val="single" w:sz="8" w:space="0" w:color="000000"/>
+            </w:tcBorders>
+            <w:tcMar>
+              <w:top w:w="100" w:type="dxa"/>
+              <w:left w:w="100" w:type="dxa"/>
+              <w:bottom w:w="100" w:type="dxa"/>
+              <w:right w:w="100" w:type="dxa"/>
+            </w:tcMar>
+            <w:vAlign w:val="center"/>
+            <w:hideMark/>
+          </w:tcPr>
+          <w:p>
+            <w:pPr>
+              <w:jc w:val="center"/>
+              <w:rPr>
+                <w:color w:val="auto"/>
+              </w:rPr>
+            </w:pPr>
+            <w:r>
+              <w:t>__ / 8</w:t>
+            </w:r>
+          </w:p>
+        </w:tc>
+      </w:tr>
+      <w:tr>
+        <w:trPr>
+          <w:trHeight w:val="480"/>
+          <w:jc w:val="center"/>
+        </w:trPr>
+        <w:tc>
+          <w:tcPr>
+            <w:tcW w:w="1692" w:type="dxa"/>
+            <w:tcBorders>
+              <w:top w:val="single" w:sz="8" w:space="0" w:color="000000"/>
+              <w:left w:val="single" w:sz="8" w:space="0" w:color="000000"/>
+              <w:bottom w:val="single" w:sz="8" w:space="0" w:color="000000"/>
+              <w:right w:val="single" w:sz="8" w:space="0" w:color="000000"/>
+            </w:tcBorders>
+            <w:shd w:val="clear" w:color="auto" w:fill="auto"/>
+            <w:tcMar>
+              <w:top w:w="100" w:type="dxa"/>
+              <w:left w:w="100" w:type="dxa"/>
+              <w:bottom w:w="100" w:type="dxa"/>
+              <w:right w:w="100" w:type="dxa"/>
+            </w:tcMar>
+            <w:hideMark/>
+          </w:tcPr>
+          <w:p>
+            <w:pPr>
+              <w:rPr>
+                <w:b/>
+                <w:bCs/>
+                <w:color w:val="auto"/>
+              </w:rPr>
+            </w:pPr>
+            <w:r>
+              <w:rPr>
+                <w:b/>
+                <w:bCs/>
+              </w:rPr>
+              <w:t>Formatting</w:t>
+            </w:r>
+          </w:p>
+        </w:tc>
+        <w:tc>
+          <w:tcPr>
+            <w:tcW w:w="4284" w:type="dxa"/>
+            <w:tcBorders>
+              <w:top w:val="single" w:sz="8" w:space="0" w:color="000000"/>
+              <w:left w:val="single" w:sz="8" w:space="0" w:color="000000"/>
+              <w:bottom w:val="single" w:sz="8" w:space="0" w:color="000000"/>
+              <w:right w:val="single" w:sz="8" w:space="0" w:color="000000"/>
+            </w:tcBorders>
+            <w:tcMar>
+              <w:top w:w="100" w:type="dxa"/>
+              <w:left w:w="100" w:type="dxa"/>
+              <w:bottom w:w="100" w:type="dxa"/>
+              <w:right w:w="100" w:type="dxa"/>
+            </w:tcMar>
+            <w:hideMark/>
+          </w:tcPr>
+          <w:p>
+            <w:pPr>
+              <w:rPr>
+                <w:color w:val="auto"/>
+              </w:rPr>
+            </w:pPr>
+            <w:r>
+              <w:rPr>
+                <w:b/>
+                <w:bCs/>
+              </w:rPr>
+              <w:t>Students have</w:t>
+            </w:r>
+            <w:r>
+              <w:t xml:space="preserve"> </w:t>
+            </w:r>
+            <w:r>
+              <w:rPr>
+                <w:b/>
+                <w:bCs/>
+              </w:rPr>
+              <w:t>followed the formatting instructions</w:t>
+            </w:r>
+            <w:r>
+              <w:rPr>
+                <w:b/>
+                <w:bCs/>
+              </w:rPr>
+              <w:t>,</w:t>
+            </w:r>
+            <w:r>
+              <w:t xml:space="preserve"> including any provided templates and guides </w:t>
+            </w:r>
+            <w:r>
+              <w:rPr>
+                <w:b/>
+                <w:bCs/>
+              </w:rPr>
+              <w:t>or have created their own</w:t>
+            </w:r>
+            <w:r>
+              <w:t xml:space="preserve"> legible formatting guide </w:t>
+            </w:r>
+            <w:r>
+              <w:rPr>
+                <w:b/>
+                <w:bCs/>
+              </w:rPr>
+              <w:t>and applied it constantly</w:t>
+            </w:r>
+            <w:r>
+              <w:t>.</w:t>
+            </w:r>
+          </w:p>
+        </w:tc>
+        <w:tc>
+          <w:tcPr>
+            <w:tcW w:w="794" w:type="dxa"/>
+            <w:tcBorders>
+              <w:top w:val="single" w:sz="8" w:space="0" w:color="000000"/>
+              <w:left w:val="single" w:sz="8" w:space="0" w:color="000000"/>
+              <w:bottom w:val="single" w:sz="8" w:space="0" w:color="000000"/>
+              <w:right w:val="single" w:sz="8" w:space="0" w:color="000000"/>
+            </w:tcBorders>
+            <w:tcMar>
+              <w:top w:w="100" w:type="dxa"/>
+              <w:left w:w="100" w:type="dxa"/>
+              <w:bottom w:w="100" w:type="dxa"/>
+              <w:right w:w="100" w:type="dxa"/>
+            </w:tcMar>
+            <w:vAlign w:val="center"/>
+            <w:hideMark/>
+          </w:tcPr>
+          <w:p>
+            <w:pPr>
+              <w:jc w:val="center"/>
+              <w:rPr>
+                <w:color w:val="auto"/>
+              </w:rPr>
+            </w:pPr>
+            <w:r>
+              <w:t>2</w:t>
+            </w:r>
+          </w:p>
+        </w:tc>
+        <w:tc>
+          <w:tcPr>
+            <w:tcW w:w="1132" w:type="dxa"/>
+            <w:tcBorders>
+              <w:top w:val="single" w:sz="8" w:space="0" w:color="000000"/>
+              <w:left w:val="single" w:sz="8" w:space="0" w:color="000000"/>
+              <w:bottom w:val="single" w:sz="8" w:space="0" w:color="000000"/>
+              <w:right w:val="single" w:sz="8" w:space="0" w:color="000000"/>
+            </w:tcBorders>
+            <w:tcMar>
+              <w:top w:w="100" w:type="dxa"/>
+              <w:left w:w="100" w:type="dxa"/>
+              <w:bottom w:w="100" w:type="dxa"/>
+              <w:right w:w="100" w:type="dxa"/>
+            </w:tcMar>
+            <w:vAlign w:val="center"/>
+            <w:hideMark/>
+          </w:tcPr>
+          <w:p>
+            <w:pPr>
+              <w:jc w:val="center"/>
+              <w:rPr>
+                <w:color w:val="auto"/>
+              </w:rPr>
+            </w:pPr>
+            <w:r>
+              <w:t>__/2</w:t>
+            </w:r>
+          </w:p>
+        </w:tc>
+        <w:tc>
+          <w:tcPr>
+            <w:tcW w:w="808" w:type="dxa"/>
+            <w:tcBorders>
+              <w:top w:val="single" w:sz="8" w:space="0" w:color="000000"/>
+              <w:left w:val="single" w:sz="8" w:space="0" w:color="000000"/>
+              <w:bottom w:val="single" w:sz="8" w:space="0" w:color="000000"/>
+              <w:right w:val="single" w:sz="8" w:space="0" w:color="000000"/>
+            </w:tcBorders>
+            <w:vAlign w:val="center"/>
+          </w:tcPr>
+          <w:p>
+            <w:pPr>
+              <w:jc w:val="center"/>
+              <w:rPr>
+                <w:color w:val="auto"/>
+              </w:rPr>
+            </w:pPr>
+            <w:r>
+              <w:t>__/2</w:t>
+            </w:r>
+          </w:p>
+        </w:tc>
+        <w:tc>
+          <w:tcPr>
+            <w:tcW w:w="834" w:type="dxa"/>
+            <w:tcBorders>
+              <w:top w:val="single" w:sz="8" w:space="0" w:color="000000"/>
+              <w:left w:val="single" w:sz="8" w:space="0" w:color="000000"/>
+              <w:bottom w:val="single" w:sz="8" w:space="0" w:color="000000"/>
+              <w:right w:val="single" w:sz="8" w:space="0" w:color="000000"/>
+            </w:tcBorders>
+            <w:tcMar>
+              <w:top w:w="100" w:type="dxa"/>
+              <w:left w:w="100" w:type="dxa"/>
+              <w:bottom w:w="100" w:type="dxa"/>
+              <w:right w:w="100" w:type="dxa"/>
+            </w:tcMar>
+            <w:vAlign w:val="center"/>
+            <w:hideMark/>
+          </w:tcPr>
+          <w:p>
+            <w:pPr>
+              <w:jc w:val="center"/>
+            </w:pPr>
+            <w:r>
+              <w:t>-</w:t>
+            </w:r>
+          </w:p>
+        </w:tc>
+        <w:tc>
+          <w:tcPr>
+            <w:tcW w:w="1264" w:type="dxa"/>
+            <w:tcBorders>
+              <w:top w:val="single" w:sz="8" w:space="0" w:color="000000"/>
+              <w:left w:val="single" w:sz="8" w:space="0" w:color="000000"/>
+              <w:bottom w:val="single" w:sz="8" w:space="0" w:color="000000"/>
+              <w:right w:val="single" w:sz="8" w:space="0" w:color="000000"/>
+            </w:tcBorders>
+            <w:tcMar>
+              <w:top w:w="100" w:type="dxa"/>
+              <w:left w:w="100" w:type="dxa"/>
+              <w:bottom w:w="100" w:type="dxa"/>
+              <w:right w:w="100" w:type="dxa"/>
+            </w:tcMar>
+            <w:vAlign w:val="center"/>
+            <w:hideMark/>
+          </w:tcPr>
+          <w:p>
+            <w:pPr>
+              <w:jc w:val="center"/>
+              <w:rPr>
+                <w:color w:val="auto"/>
+              </w:rPr>
+            </w:pPr>
+            <w:r>
+              <w:t>__ / 2</w:t>
+            </w:r>
+          </w:p>
+        </w:tc>
+      </w:tr>
+      <w:tr>
+        <w:trPr>
+          <w:trHeight w:val="480"/>
+          <w:jc w:val="center"/>
+        </w:trPr>
+        <w:tc>
+          <w:tcPr>
+            <w:tcW w:w="1692" w:type="dxa"/>
+            <w:tcBorders>
+              <w:top w:val="single" w:sz="8" w:space="0" w:color="000000"/>
+              <w:left w:val="single" w:sz="8" w:space="0" w:color="000000"/>
+              <w:bottom w:val="single" w:sz="8" w:space="0" w:color="000000"/>
+              <w:right w:val="single" w:sz="8" w:space="0" w:color="000000"/>
+            </w:tcBorders>
+            <w:shd w:val="clear" w:color="auto" w:fill="B7B7B7"/>
+            <w:tcMar>
+              <w:top w:w="100" w:type="dxa"/>
+              <w:left w:w="100" w:type="dxa"/>
+              <w:bottom w:w="100" w:type="dxa"/>
+              <w:right w:w="100" w:type="dxa"/>
+            </w:tcMar>
+            <w:hideMark/>
+          </w:tcPr>
+          <w:p/>
+        </w:tc>
+        <w:tc>
+          <w:tcPr>
+            <w:tcW w:w="4284" w:type="dxa"/>
+            <w:tcBorders>
+              <w:top w:val="single" w:sz="8" w:space="0" w:color="000000"/>
+              <w:left w:val="single" w:sz="8" w:space="0" w:color="000000"/>
+              <w:bottom w:val="single" w:sz="8" w:space="0" w:color="000000"/>
+              <w:right w:val="single" w:sz="8" w:space="0" w:color="000000"/>
+            </w:tcBorders>
+            <w:shd w:val="clear" w:color="auto" w:fill="B7B7B7"/>
+            <w:tcMar>
+              <w:top w:w="100" w:type="dxa"/>
+              <w:left w:w="100" w:type="dxa"/>
+              <w:bottom w:w="100" w:type="dxa"/>
+              <w:right w:w="100" w:type="dxa"/>
+            </w:tcMar>
+            <w:hideMark/>
+          </w:tcPr>
+          <w:p/>
+        </w:tc>
+        <w:tc>
+          <w:tcPr>
+            <w:tcW w:w="1926" w:type="dxa"/>
+            <w:gridSpan w:val="2"/>
+            <w:tcBorders>
+              <w:top w:val="single" w:sz="8" w:space="0" w:color="000000"/>
+              <w:left w:val="single" w:sz="8" w:space="0" w:color="000000"/>
+              <w:bottom w:val="single" w:sz="8" w:space="0" w:color="000000"/>
+              <w:right w:val="single" w:sz="8" w:space="0" w:color="000000"/>
+            </w:tcBorders>
+            <w:shd w:val="clear" w:color="auto" w:fill="B7B7B7"/>
+          </w:tcPr>
+          <w:p>
+            <w:pPr>
+              <w:jc w:val="center"/>
+            </w:pPr>
+          </w:p>
+        </w:tc>
+        <w:tc>
+          <w:tcPr>
+            <w:tcW w:w="1642" w:type="dxa"/>
+            <w:gridSpan w:val="2"/>
+            <w:tcBorders>
+              <w:top w:val="single" w:sz="8" w:space="0" w:color="000000"/>
+              <w:left w:val="single" w:sz="8" w:space="0" w:color="000000"/>
+              <w:bottom w:val="single" w:sz="8" w:space="0" w:color="000000"/>
+              <w:right w:val="single" w:sz="8" w:space="0" w:color="000000"/>
+            </w:tcBorders>
+            <w:shd w:val="clear" w:color="auto" w:fill="B7B7B7"/>
+            <w:tcMar>
+              <w:top w:w="100" w:type="dxa"/>
+              <w:left w:w="100" w:type="dxa"/>
+              <w:bottom w:w="100" w:type="dxa"/>
+              <w:right w:w="100" w:type="dxa"/>
+            </w:tcMar>
+            <w:hideMark/>
+          </w:tcPr>
+          <w:p>
+            <w:pPr>
+              <w:jc w:val="center"/>
+              <w:rPr>
+                <w:b/>
+                <w:bCs/>
+                <w:color w:val="auto"/>
+              </w:rPr>
+            </w:pPr>
+            <w:r>
+              <w:rPr>
+                <w:b/>
+                <w:bCs/>
+              </w:rPr>
+              <w:t>SUBTOTAL</w:t>
+            </w:r>
+          </w:p>
+        </w:tc>
+        <w:tc>
+          <w:tcPr>
+            <w:tcW w:w="1264" w:type="dxa"/>
+            <w:tcBorders>
+              <w:top w:val="single" w:sz="8" w:space="0" w:color="000000"/>
+              <w:left w:val="single" w:sz="8" w:space="0" w:color="000000"/>
+              <w:bottom w:val="single" w:sz="8" w:space="0" w:color="000000"/>
+              <w:right w:val="single" w:sz="8" w:space="0" w:color="000000"/>
+            </w:tcBorders>
+            <w:tcMar>
+              <w:top w:w="100" w:type="dxa"/>
+              <w:left w:w="100" w:type="dxa"/>
+              <w:bottom w:w="100" w:type="dxa"/>
+              <w:right w:w="100" w:type="dxa"/>
+            </w:tcMar>
+            <w:hideMark/>
+          </w:tcPr>
+          <w:p>
+            <w:pPr>
+              <w:jc w:val="center"/>
+              <w:rPr>
+                <w:b/>
+                <w:bCs/>
+                <w:color w:val="auto"/>
+              </w:rPr>
+            </w:pPr>
+            <w:r>
+              <w:rPr>
+                <w:b/>
+                <w:bCs/>
+              </w:rPr>
+              <w:t>__ /10</w:t>
+            </w:r>
+          </w:p>
+        </w:tc>
+      </w:tr>
+      <w:tr>
+        <w:trPr>
+          <w:trHeight w:val="480"/>
+          <w:jc w:val="center"/>
+        </w:trPr>
+        <w:tc>
+          <w:tcPr>
+            <w:tcW w:w="1692" w:type="dxa"/>
+            <w:tcBorders>
+              <w:top w:val="single" w:sz="8" w:space="0" w:color="000000"/>
+              <w:left w:val="single" w:sz="8" w:space="0" w:color="000000"/>
+              <w:bottom w:val="single" w:sz="8" w:space="0" w:color="000000"/>
+              <w:right w:val="single" w:sz="8" w:space="0" w:color="000000"/>
+            </w:tcBorders>
+            <w:shd w:val="clear" w:color="auto" w:fill="B7B7B7"/>
+            <w:tcMar>
+              <w:top w:w="100" w:type="dxa"/>
+              <w:left w:w="100" w:type="dxa"/>
+              <w:bottom w:w="100" w:type="dxa"/>
+              <w:right w:w="100" w:type="dxa"/>
+            </w:tcMar>
+          </w:tcPr>
+          <w:p/>
+        </w:tc>
+        <w:tc>
+          <w:tcPr>
+            <w:tcW w:w="4284" w:type="dxa"/>
+            <w:tcBorders>
+              <w:top w:val="single" w:sz="8" w:space="0" w:color="000000"/>
+              <w:left w:val="single" w:sz="8" w:space="0" w:color="000000"/>
+              <w:bottom w:val="single" w:sz="8" w:space="0" w:color="000000"/>
+              <w:right w:val="single" w:sz="8" w:space="0" w:color="000000"/>
+            </w:tcBorders>
+            <w:tcMar>
+              <w:top w:w="100" w:type="dxa"/>
+              <w:left w:w="100" w:type="dxa"/>
+              <w:bottom w:w="100" w:type="dxa"/>
+              <w:right w:w="100" w:type="dxa"/>
+            </w:tcMar>
+            <w:hideMark/>
+          </w:tcPr>
+          <w:p>
+            <w:pPr>
+              <w:rPr>
+                <w:color w:val="auto"/>
+              </w:rPr>
+            </w:pPr>
+            <w:r>
+              <w:t>DAYS LATE ___/7 = ___%</w:t>
+            </w:r>
+          </w:p>
+        </w:tc>
+        <w:tc>
+          <w:tcPr>
+            <w:tcW w:w="794" w:type="dxa"/>
+            <w:tcBorders>
+              <w:top w:val="single" w:sz="8" w:space="0" w:color="000000"/>
+              <w:left w:val="single" w:sz="8" w:space="0" w:color="000000"/>
+              <w:bottom w:val="single" w:sz="8" w:space="0" w:color="000000"/>
+              <w:right w:val="single" w:sz="8" w:space="0" w:color="000000"/>
+            </w:tcBorders>
+            <w:shd w:val="clear" w:color="auto" w:fill="B7B7B7"/>
+            <w:tcMar>
+              <w:top w:w="100" w:type="dxa"/>
+              <w:left w:w="100" w:type="dxa"/>
+              <w:bottom w:w="100" w:type="dxa"/>
+              <w:right w:w="100" w:type="dxa"/>
+            </w:tcMar>
+            <w:hideMark/>
+          </w:tcPr>
+          <w:p>
+            <w:pPr>
+              <w:jc w:val="center"/>
+            </w:pPr>
+          </w:p>
+        </w:tc>
+        <w:tc>
+          <w:tcPr>
+            <w:tcW w:w="1132" w:type="dxa"/>
+            <w:tcBorders>
+              <w:top w:val="single" w:sz="8" w:space="0" w:color="000000"/>
+              <w:left w:val="single" w:sz="8" w:space="0" w:color="000000"/>
+              <w:bottom w:val="single" w:sz="8" w:space="0" w:color="000000"/>
+              <w:right w:val="single" w:sz="8" w:space="0" w:color="000000"/>
+            </w:tcBorders>
+          </w:tcPr>
+          <w:p>
+            <w:pPr>
+              <w:jc w:val="center"/>
+            </w:pPr>
+          </w:p>
+        </w:tc>
+        <w:tc>
+          <w:tcPr>
+            <w:tcW w:w="1642" w:type="dxa"/>
+            <w:gridSpan w:val="2"/>
+            <w:tcBorders>
+              <w:top w:val="single" w:sz="8" w:space="0" w:color="000000"/>
+              <w:left w:val="single" w:sz="8" w:space="0" w:color="000000"/>
+              <w:bottom w:val="single" w:sz="8" w:space="0" w:color="000000"/>
+              <w:right w:val="single" w:sz="8" w:space="0" w:color="000000"/>
+            </w:tcBorders>
+            <w:tcMar>
+              <w:top w:w="100" w:type="dxa"/>
+              <w:left w:w="100" w:type="dxa"/>
+              <w:bottom w:w="100" w:type="dxa"/>
+              <w:right w:w="100" w:type="dxa"/>
+            </w:tcMar>
+            <w:hideMark/>
+          </w:tcPr>
+          <w:p>
+            <w:pPr>
+              <w:jc w:val="center"/>
+              <w:rPr>
+                <w:b/>
+                <w:bCs/>
+                <w:color w:val="auto"/>
+              </w:rPr>
+            </w:pPr>
+            <w:r>
+              <w:rPr>
+                <w:b/>
+                <w:bCs/>
+              </w:rPr>
               <w:t>FINAL</w:t>
             </w:r>
           </w:p>
@@ -2901,7 +3855,7 @@
                 <w:b/>
                 <w:bCs/>
               </w:rPr>
-              <w:t>XX</w:t>
+              <w:t>48</w:t>
             </w:r>
             <w:r>
               <w:rPr>
@@ -2916,7 +3870,7 @@
                 <w:b/>
                 <w:bCs/>
               </w:rPr>
-              <w:t>XX</w:t>
+              <w:t>40</w:t>
             </w:r>
           </w:p>
         </w:tc>
@@ -2924,6 +3878,23 @@
     </w:tbl>
     <w:p/>
     <w:p/>
+    <w:p>
+      <w:pPr>
+        <w:suppressAutoHyphens w:val="0"/>
+        <w:spacing w:after="160" w:line="259" w:lineRule="auto"/>
+        <w:rPr>
+          <w:rFonts w:ascii="Cambria" w:hAnsi="Cambria" w:cs="font1176"/>
+          <w:b/>
+          <w:bCs/>
+          <w:color w:val="4F81BD"/>
+          <w:sz w:val="26"/>
+          <w:szCs w:val="26"/>
+        </w:rPr>
+      </w:pPr>
+      <w:r>
+        <w:br w:type="page"/>
+      </w:r>
+    </w:p>
     <w:p>
       <w:pPr>
         <w:pStyle w:val="Heading2"/>
@@ -2933,19 +3904,8 @@
         <w:ind w:left="567" w:firstLine="0"/>
       </w:pPr>
       <w:r>
-        <w:t xml:space="preserve">Task </w:t>
-      </w:r>
-      <w:r>
-        <w:t>2</w:t>
-      </w:r>
-      <w:r>
-        <w:t xml:space="preserve">: </w:t>
-      </w:r>
-      <w:r>
-        <w:t>Innovation Showcase</w:t>
-      </w:r>
-      <w:r>
-        <w:t xml:space="preserve"> </w:t>
+        <w:lastRenderedPageBreak/>
+        <w:t xml:space="preserve">Task 2: Innovation Showcase </w:t>
       </w:r>
     </w:p>
     <w:p>
@@ -3722,7 +4682,6 @@
                 <w:b/>
                 <w:bCs/>
               </w:rPr>
-              <w:lastRenderedPageBreak/>
               <w:t xml:space="preserve">Knowledge Item </w:t>
             </w:r>
           </w:p>
@@ -4443,14 +5402,7 @@
               <w:rPr>
                 <w:rFonts w:eastAsia="Calibri"/>
               </w:rPr>
-              <w:t xml:space="preserve">: Your evidence shows a reasoned understanding of what you did and why. For example, you may have explained how you did X, Y, and </w:t>
-            </w:r>
-            <w:r>
-              <w:rPr>
-                <w:rFonts w:eastAsia="Calibri"/>
-              </w:rPr>
-              <w:lastRenderedPageBreak/>
-              <w:t>Z, but you continue to explain why you did them the way you did.</w:t>
+              <w:t>: Your evidence shows a reasoned understanding of what you did and why. For example, you may have explained how you did X, Y, and Z, but you continue to explain why you did them the way you did.</w:t>
             </w:r>
           </w:p>
           <w:p>
@@ -4581,7 +5533,6 @@
                 <w:sz w:val="22"/>
                 <w:szCs w:val="22"/>
               </w:rPr>
-              <w:lastRenderedPageBreak/>
               <w:t>4</w:t>
             </w:r>
           </w:p>
@@ -5065,7 +6016,15 @@
                 <w:b/>
                 <w:bCs/>
               </w:rPr>
-              <w:t>bout the content in any given section and can follow the submission flow</w:t>
+              <w:t xml:space="preserve">bout the </w:t>
+            </w:r>
+            <w:r>
+              <w:rPr>
+                <w:b/>
+                <w:bCs/>
+              </w:rPr>
+              <w:lastRenderedPageBreak/>
+              <w:t>content in any given section and can follow the submission flow</w:t>
             </w:r>
             <w:r>
               <w:t xml:space="preserve"> easily. </w:t>
@@ -5098,6 +6057,7 @@
               </w:rPr>
             </w:pPr>
             <w:r>
+              <w:lastRenderedPageBreak/>
               <w:t>4</w:t>
             </w:r>
           </w:p>
@@ -6412,6 +7372,118 @@
     </w:lvl>
   </w:abstractNum>
   <w:abstractNum w:abstractNumId="5" w15:restartNumberingAfterBreak="0">
+    <w:nsid w:val="338F31D9"/>
+    <w:multiLevelType w:val="hybridMultilevel"/>
+    <w:tmpl w:val="C70A6170"/>
+    <w:lvl w:ilvl="0" w:tplc="6D3634E0">
+      <w:numFmt w:val="bullet"/>
+      <w:lvlText w:val=""/>
+      <w:lvlJc w:val="left"/>
+      <w:pPr>
+        <w:ind w:left="720" w:hanging="360"/>
+      </w:pPr>
+      <w:rPr>
+        <w:rFonts w:ascii="Symbol" w:eastAsia="Times New Roman" w:hAnsi="Symbol" w:cs="Calibri" w:hint="default"/>
+      </w:rPr>
+    </w:lvl>
+    <w:lvl w:ilvl="1" w:tplc="0C090003" w:tentative="1">
+      <w:start w:val="1"/>
+      <w:numFmt w:val="bullet"/>
+      <w:lvlText w:val="o"/>
+      <w:lvlJc w:val="left"/>
+      <w:pPr>
+        <w:ind w:left="1440" w:hanging="360"/>
+      </w:pPr>
+      <w:rPr>
+        <w:rFonts w:ascii="Courier New" w:hAnsi="Courier New" w:cs="Courier New" w:hint="default"/>
+      </w:rPr>
+    </w:lvl>
+    <w:lvl w:ilvl="2" w:tplc="0C090005" w:tentative="1">
+      <w:start w:val="1"/>
+      <w:numFmt w:val="bullet"/>
+      <w:lvlText w:val=""/>
+      <w:lvlJc w:val="left"/>
+      <w:pPr>
+        <w:ind w:left="2160" w:hanging="360"/>
+      </w:pPr>
+      <w:rPr>
+        <w:rFonts w:ascii="Wingdings" w:hAnsi="Wingdings" w:hint="default"/>
+      </w:rPr>
+    </w:lvl>
+    <w:lvl w:ilvl="3" w:tplc="0C090001" w:tentative="1">
+      <w:start w:val="1"/>
+      <w:numFmt w:val="bullet"/>
+      <w:lvlText w:val=""/>
+      <w:lvlJc w:val="left"/>
+      <w:pPr>
+        <w:ind w:left="2880" w:hanging="360"/>
+      </w:pPr>
+      <w:rPr>
+        <w:rFonts w:ascii="Symbol" w:hAnsi="Symbol" w:hint="default"/>
+      </w:rPr>
+    </w:lvl>
+    <w:lvl w:ilvl="4" w:tplc="0C090003" w:tentative="1">
+      <w:start w:val="1"/>
+      <w:numFmt w:val="bullet"/>
+      <w:lvlText w:val="o"/>
+      <w:lvlJc w:val="left"/>
+      <w:pPr>
+        <w:ind w:left="3600" w:hanging="360"/>
+      </w:pPr>
+      <w:rPr>
+        <w:rFonts w:ascii="Courier New" w:hAnsi="Courier New" w:cs="Courier New" w:hint="default"/>
+      </w:rPr>
+    </w:lvl>
+    <w:lvl w:ilvl="5" w:tplc="0C090005" w:tentative="1">
+      <w:start w:val="1"/>
+      <w:numFmt w:val="bullet"/>
+      <w:lvlText w:val=""/>
+      <w:lvlJc w:val="left"/>
+      <w:pPr>
+        <w:ind w:left="4320" w:hanging="360"/>
+      </w:pPr>
+      <w:rPr>
+        <w:rFonts w:ascii="Wingdings" w:hAnsi="Wingdings" w:hint="default"/>
+      </w:rPr>
+    </w:lvl>
+    <w:lvl w:ilvl="6" w:tplc="0C090001" w:tentative="1">
+      <w:start w:val="1"/>
+      <w:numFmt w:val="bullet"/>
+      <w:lvlText w:val=""/>
+      <w:lvlJc w:val="left"/>
+      <w:pPr>
+        <w:ind w:left="5040" w:hanging="360"/>
+      </w:pPr>
+      <w:rPr>
+        <w:rFonts w:ascii="Symbol" w:hAnsi="Symbol" w:hint="default"/>
+      </w:rPr>
+    </w:lvl>
+    <w:lvl w:ilvl="7" w:tplc="0C090003" w:tentative="1">
+      <w:start w:val="1"/>
+      <w:numFmt w:val="bullet"/>
+      <w:lvlText w:val="o"/>
+      <w:lvlJc w:val="left"/>
+      <w:pPr>
+        <w:ind w:left="5760" w:hanging="360"/>
+      </w:pPr>
+      <w:rPr>
+        <w:rFonts w:ascii="Courier New" w:hAnsi="Courier New" w:cs="Courier New" w:hint="default"/>
+      </w:rPr>
+    </w:lvl>
+    <w:lvl w:ilvl="8" w:tplc="0C090005" w:tentative="1">
+      <w:start w:val="1"/>
+      <w:numFmt w:val="bullet"/>
+      <w:lvlText w:val=""/>
+      <w:lvlJc w:val="left"/>
+      <w:pPr>
+        <w:ind w:left="6480" w:hanging="360"/>
+      </w:pPr>
+      <w:rPr>
+        <w:rFonts w:ascii="Wingdings" w:hAnsi="Wingdings" w:hint="default"/>
+      </w:rPr>
+    </w:lvl>
+  </w:abstractNum>
+  <w:abstractNum w:abstractNumId="6" w15:restartNumberingAfterBreak="0">
     <w:nsid w:val="42E751B8"/>
     <w:multiLevelType w:val="hybridMultilevel"/>
     <w:tmpl w:val="BF664856"/>
@@ -6524,7 +7596,7 @@
       </w:rPr>
     </w:lvl>
   </w:abstractNum>
-  <w:abstractNum w:abstractNumId="6" w15:restartNumberingAfterBreak="0">
+  <w:abstractNum w:abstractNumId="7" w15:restartNumberingAfterBreak="0">
     <w:nsid w:val="6AD719DD"/>
     <w:multiLevelType w:val="multilevel"/>
     <w:tmpl w:val="C51C6658"/>
@@ -6677,7 +7749,7 @@
     <w:abstractNumId w:val="0"/>
   </w:num>
   <w:num w:numId="2" w16cid:durableId="1990864937">
-    <w:abstractNumId w:val="6"/>
+    <w:abstractNumId w:val="7"/>
   </w:num>
   <w:num w:numId="3" w16cid:durableId="1544245104">
     <w:abstractNumId w:val="1"/>
@@ -6692,6 +7764,9 @@
     <w:abstractNumId w:val="2"/>
   </w:num>
   <w:num w:numId="7" w16cid:durableId="131291700">
+    <w:abstractNumId w:val="6"/>
+  </w:num>
+  <w:num w:numId="8" w16cid:durableId="48304763">
     <w:abstractNumId w:val="5"/>
   </w:num>
 </w:numbering>

</xml_diff>